<commit_message>
adding updated Ai abstractions file
</commit_message>
<xml_diff>
--- a/AI abstractions.docx
+++ b/AI abstractions.docx
@@ -1601,6 +1601,4210 @@
           <w:rtl w:val="0"/>
         </w:rPr>
         <w:t xml:space="preserve">Matplotlib, Seaborn (for data insights).</w:t>
+      </w:r>
+    </w:p>
+    <w:p>
+      <w:pPr>
+        <w:rPr/>
+      </w:pPr>
+      <w:r>
+        <w:rPr>
+          <w:rtl w:val="0"/>
+        </w:rPr>
+      </w:r>
+    </w:p>
+    <w:p>
+      <w:pPr>
+        <w:rPr/>
+      </w:pPr>
+      <w:r>
+        <w:rPr>
+          <w:rtl w:val="0"/>
+        </w:rPr>
+      </w:r>
+    </w:p>
+    <w:p>
+      <w:pPr>
+        <w:rPr/>
+      </w:pPr>
+      <w:r>
+        <w:rPr>
+          <w:rtl w:val="0"/>
+        </w:rPr>
+      </w:r>
+    </w:p>
+    <w:p>
+      <w:pPr>
+        <w:rPr/>
+      </w:pPr>
+      <w:r>
+        <w:rPr>
+          <w:rtl w:val="0"/>
+        </w:rPr>
+      </w:r>
+    </w:p>
+    <w:p>
+      <w:pPr>
+        <w:rPr/>
+      </w:pPr>
+      <w:r>
+        <w:rPr>
+          <w:rtl w:val="0"/>
+        </w:rPr>
+      </w:r>
+    </w:p>
+    <w:p>
+      <w:pPr>
+        <w:rPr/>
+      </w:pPr>
+      <w:r>
+        <w:rPr>
+          <w:rtl w:val="0"/>
+        </w:rPr>
+        <w:t xml:space="preserve">Computer Vision: Abstract Definition and Essentials</w:t>
+      </w:r>
+    </w:p>
+    <w:p>
+      <w:pPr>
+        <w:rPr/>
+      </w:pPr>
+      <w:r>
+        <w:rPr>
+          <w:rtl w:val="0"/>
+        </w:rPr>
+        <w:t xml:space="preserve">Definition</w:t>
+      </w:r>
+    </w:p>
+    <w:p>
+      <w:pPr>
+        <w:rPr/>
+      </w:pPr>
+      <w:r>
+        <w:rPr>
+          <w:rtl w:val="0"/>
+        </w:rPr>
+        <w:t xml:space="preserve">Computer Vision (CV) is a field of Artificial Intelligence that enables machines to interpret and make decisions based on visual data such as images, videos, or live camera feeds. It involves mimicking human vision to identify patterns, detect objects, classify images, and understand scenes.</w:t>
+      </w:r>
+    </w:p>
+    <w:p>
+      <w:pPr>
+        <w:rPr/>
+      </w:pPr>
+      <w:r>
+        <w:rPr>
+          <w:rtl w:val="0"/>
+        </w:rPr>
+      </w:r>
+    </w:p>
+    <w:p>
+      <w:pPr>
+        <w:rPr/>
+      </w:pPr>
+      <w:r>
+        <w:rPr>
+          <w:rtl w:val="0"/>
+        </w:rPr>
+        <w:t xml:space="preserve">Core Concepts in Computer Vision</w:t>
+      </w:r>
+    </w:p>
+    <w:p>
+      <w:pPr>
+        <w:rPr/>
+      </w:pPr>
+      <w:r>
+        <w:rPr>
+          <w:rtl w:val="0"/>
+        </w:rPr>
+        <w:t xml:space="preserve">Image Representation:</w:t>
+      </w:r>
+    </w:p>
+    <w:p>
+      <w:pPr>
+        <w:rPr/>
+      </w:pPr>
+      <w:r>
+        <w:rPr>
+          <w:rtl w:val="0"/>
+        </w:rPr>
+      </w:r>
+    </w:p>
+    <w:p>
+      <w:pPr>
+        <w:rPr/>
+      </w:pPr>
+      <w:r>
+        <w:rPr>
+          <w:rtl w:val="0"/>
+        </w:rPr>
+        <w:t xml:space="preserve">Pixels: Images are represented as grids of pixels, each with values indicating color or intensity.</w:t>
+      </w:r>
+    </w:p>
+    <w:p>
+      <w:pPr>
+        <w:rPr/>
+      </w:pPr>
+      <w:r>
+        <w:rPr>
+          <w:rtl w:val="0"/>
+        </w:rPr>
+        <w:t xml:space="preserve">Channels: RGB for color images, grayscale for black-and-white images.</w:t>
+      </w:r>
+    </w:p>
+    <w:p>
+      <w:pPr>
+        <w:rPr/>
+      </w:pPr>
+      <w:r>
+        <w:rPr>
+          <w:rtl w:val="0"/>
+        </w:rPr>
+        <w:t xml:space="preserve">Key Tasks in CV:</w:t>
+      </w:r>
+    </w:p>
+    <w:p>
+      <w:pPr>
+        <w:rPr/>
+      </w:pPr>
+      <w:r>
+        <w:rPr>
+          <w:rtl w:val="0"/>
+        </w:rPr>
+      </w:r>
+    </w:p>
+    <w:p>
+      <w:pPr>
+        <w:rPr/>
+      </w:pPr>
+      <w:r>
+        <w:rPr>
+          <w:rtl w:val="0"/>
+        </w:rPr>
+        <w:t xml:space="preserve">Image Classification: Assigning a label to an image (e.g., cat, dog).</w:t>
+      </w:r>
+    </w:p>
+    <w:p>
+      <w:pPr>
+        <w:rPr/>
+      </w:pPr>
+      <w:r>
+        <w:rPr>
+          <w:rtl w:val="0"/>
+        </w:rPr>
+        <w:t xml:space="preserve">Object Detection: Identifying and localizing objects in an image.</w:t>
+      </w:r>
+    </w:p>
+    <w:p>
+      <w:pPr>
+        <w:rPr/>
+      </w:pPr>
+      <w:r>
+        <w:rPr>
+          <w:rtl w:val="0"/>
+        </w:rPr>
+        <w:t xml:space="preserve">Semantic Segmentation: Classifying each pixel in an image into categories.</w:t>
+      </w:r>
+    </w:p>
+    <w:p>
+      <w:pPr>
+        <w:rPr/>
+      </w:pPr>
+      <w:r>
+        <w:rPr>
+          <w:rtl w:val="0"/>
+        </w:rPr>
+        <w:t xml:space="preserve">Instance Segmentation: Detecting and segmenting individual objects in an image.</w:t>
+      </w:r>
+    </w:p>
+    <w:p>
+      <w:pPr>
+        <w:rPr/>
+      </w:pPr>
+      <w:r>
+        <w:rPr>
+          <w:rtl w:val="0"/>
+        </w:rPr>
+        <w:t xml:space="preserve">Image Generation: Creating or enhancing images (e.g., style transfer, GANs).</w:t>
+      </w:r>
+    </w:p>
+    <w:p>
+      <w:pPr>
+        <w:rPr/>
+      </w:pPr>
+      <w:r>
+        <w:rPr>
+          <w:rtl w:val="0"/>
+        </w:rPr>
+        <w:t xml:space="preserve">Video Analysis: Detecting motion, action recognition, or tracking objects.</w:t>
+      </w:r>
+    </w:p>
+    <w:p>
+      <w:pPr>
+        <w:rPr/>
+      </w:pPr>
+      <w:r>
+        <w:rPr>
+          <w:rtl w:val="0"/>
+        </w:rPr>
+        <w:t xml:space="preserve">Features and Representations:</w:t>
+      </w:r>
+    </w:p>
+    <w:p>
+      <w:pPr>
+        <w:rPr/>
+      </w:pPr>
+      <w:r>
+        <w:rPr>
+          <w:rtl w:val="0"/>
+        </w:rPr>
+      </w:r>
+    </w:p>
+    <w:p>
+      <w:pPr>
+        <w:rPr/>
+      </w:pPr>
+      <w:r>
+        <w:rPr>
+          <w:rtl w:val="0"/>
+        </w:rPr>
+        <w:t xml:space="preserve">Edge Detection: Identifying boundaries within an image (e.g., Sobel, Canny algorithms).</w:t>
+      </w:r>
+    </w:p>
+    <w:p>
+      <w:pPr>
+        <w:rPr/>
+      </w:pPr>
+      <w:r>
+        <w:rPr>
+          <w:rtl w:val="0"/>
+        </w:rPr>
+        <w:t xml:space="preserve">Feature Extraction: Identifying distinctive parts of an image (e.g., SIFT, SURF, ORB).</w:t>
+      </w:r>
+    </w:p>
+    <w:p>
+      <w:pPr>
+        <w:rPr/>
+      </w:pPr>
+      <w:r>
+        <w:rPr>
+          <w:rtl w:val="0"/>
+        </w:rPr>
+        <w:t xml:space="preserve">Deep Learning in CV:</w:t>
+      </w:r>
+    </w:p>
+    <w:p>
+      <w:pPr>
+        <w:rPr/>
+      </w:pPr>
+      <w:r>
+        <w:rPr>
+          <w:rtl w:val="0"/>
+        </w:rPr>
+      </w:r>
+    </w:p>
+    <w:p>
+      <w:pPr>
+        <w:rPr/>
+      </w:pPr>
+      <w:r>
+        <w:rPr>
+          <w:rtl w:val="0"/>
+        </w:rPr>
+        <w:t xml:space="preserve">Convolutional Neural Networks (CNNs):</w:t>
+      </w:r>
+    </w:p>
+    <w:p>
+      <w:pPr>
+        <w:rPr/>
+      </w:pPr>
+      <w:r>
+        <w:rPr>
+          <w:rtl w:val="0"/>
+        </w:rPr>
+        <w:t xml:space="preserve">Core architecture for CV tasks.</w:t>
+      </w:r>
+    </w:p>
+    <w:p>
+      <w:pPr>
+        <w:rPr/>
+      </w:pPr>
+      <w:r>
+        <w:rPr>
+          <w:rtl w:val="0"/>
+        </w:rPr>
+        <w:t xml:space="preserve">Extract spatial features using convolutional layers.</w:t>
+      </w:r>
+    </w:p>
+    <w:p>
+      <w:pPr>
+        <w:rPr/>
+      </w:pPr>
+      <w:r>
+        <w:rPr>
+          <w:rtl w:val="0"/>
+        </w:rPr>
+        <w:t xml:space="preserve">Transfer Learning:</w:t>
+      </w:r>
+    </w:p>
+    <w:p>
+      <w:pPr>
+        <w:rPr/>
+      </w:pPr>
+      <w:r>
+        <w:rPr>
+          <w:rtl w:val="0"/>
+        </w:rPr>
+        <w:t xml:space="preserve">Using pre-trained models like VGG, ResNet, and EfficientNet to accelerate training.</w:t>
+      </w:r>
+    </w:p>
+    <w:p>
+      <w:pPr>
+        <w:rPr/>
+      </w:pPr>
+      <w:r>
+        <w:rPr>
+          <w:rtl w:val="0"/>
+        </w:rPr>
+        <w:t xml:space="preserve">Attention Mechanisms:</w:t>
+      </w:r>
+    </w:p>
+    <w:p>
+      <w:pPr>
+        <w:rPr/>
+      </w:pPr>
+      <w:r>
+        <w:rPr>
+          <w:rtl w:val="0"/>
+        </w:rPr>
+        <w:t xml:space="preserve">Improved understanding of image regions using vision transformers (ViTs).</w:t>
+      </w:r>
+    </w:p>
+    <w:p>
+      <w:pPr>
+        <w:rPr/>
+      </w:pPr>
+      <w:r>
+        <w:rPr>
+          <w:rtl w:val="0"/>
+        </w:rPr>
+        <w:t xml:space="preserve">Computer Vision Architectures and Models</w:t>
+      </w:r>
+    </w:p>
+    <w:p>
+      <w:pPr>
+        <w:rPr/>
+      </w:pPr>
+      <w:r>
+        <w:rPr>
+          <w:rtl w:val="0"/>
+        </w:rPr>
+        <w:t xml:space="preserve">Convolutional Neural Networks (CNNs):</w:t>
+      </w:r>
+    </w:p>
+    <w:p>
+      <w:pPr>
+        <w:rPr/>
+      </w:pPr>
+      <w:r>
+        <w:rPr>
+          <w:rtl w:val="0"/>
+        </w:rPr>
+      </w:r>
+    </w:p>
+    <w:p>
+      <w:pPr>
+        <w:rPr/>
+      </w:pPr>
+      <w:r>
+        <w:rPr>
+          <w:rtl w:val="0"/>
+        </w:rPr>
+        <w:t xml:space="preserve">Feature extraction and hierarchical learning.</w:t>
+      </w:r>
+    </w:p>
+    <w:p>
+      <w:pPr>
+        <w:rPr/>
+      </w:pPr>
+      <w:r>
+        <w:rPr>
+          <w:rtl w:val="0"/>
+        </w:rPr>
+        <w:t xml:space="preserve">Applications: Image classification, object detection.</w:t>
+      </w:r>
+    </w:p>
+    <w:p>
+      <w:pPr>
+        <w:rPr/>
+      </w:pPr>
+      <w:r>
+        <w:rPr>
+          <w:rtl w:val="0"/>
+        </w:rPr>
+        <w:t xml:space="preserve">Pre-Trained Models:</w:t>
+      </w:r>
+    </w:p>
+    <w:p>
+      <w:pPr>
+        <w:rPr/>
+      </w:pPr>
+      <w:r>
+        <w:rPr>
+          <w:rtl w:val="0"/>
+        </w:rPr>
+      </w:r>
+    </w:p>
+    <w:p>
+      <w:pPr>
+        <w:rPr/>
+      </w:pPr>
+      <w:r>
+        <w:rPr>
+          <w:rtl w:val="0"/>
+        </w:rPr>
+        <w:t xml:space="preserve">ResNet: Deep networks with residual connections to avoid vanishing gradients.</w:t>
+      </w:r>
+    </w:p>
+    <w:p>
+      <w:pPr>
+        <w:rPr/>
+      </w:pPr>
+      <w:r>
+        <w:rPr>
+          <w:rtl w:val="0"/>
+        </w:rPr>
+        <w:t xml:space="preserve">VGG: Simpler architecture for classification tasks.</w:t>
+      </w:r>
+    </w:p>
+    <w:p>
+      <w:pPr>
+        <w:rPr/>
+      </w:pPr>
+      <w:r>
+        <w:rPr>
+          <w:rtl w:val="0"/>
+        </w:rPr>
+        <w:t xml:space="preserve">EfficientNet: Combines performance and computational efficiency.</w:t>
+      </w:r>
+    </w:p>
+    <w:p>
+      <w:pPr>
+        <w:rPr/>
+      </w:pPr>
+      <w:r>
+        <w:rPr>
+          <w:rtl w:val="0"/>
+        </w:rPr>
+        <w:t xml:space="preserve">Object Detection Models:</w:t>
+      </w:r>
+    </w:p>
+    <w:p>
+      <w:pPr>
+        <w:rPr/>
+      </w:pPr>
+      <w:r>
+        <w:rPr>
+          <w:rtl w:val="0"/>
+        </w:rPr>
+      </w:r>
+    </w:p>
+    <w:p>
+      <w:pPr>
+        <w:rPr/>
+      </w:pPr>
+      <w:r>
+        <w:rPr>
+          <w:rtl w:val="0"/>
+        </w:rPr>
+        <w:t xml:space="preserve">YOLO (You Only Look Once):</w:t>
+      </w:r>
+    </w:p>
+    <w:p>
+      <w:pPr>
+        <w:rPr/>
+      </w:pPr>
+      <w:r>
+        <w:rPr>
+          <w:rtl w:val="0"/>
+        </w:rPr>
+        <w:t xml:space="preserve">Real-time object detection.</w:t>
+      </w:r>
+    </w:p>
+    <w:p>
+      <w:pPr>
+        <w:rPr/>
+      </w:pPr>
+      <w:r>
+        <w:rPr>
+          <w:rtl w:val="0"/>
+        </w:rPr>
+        <w:t xml:space="preserve">Applications: Traffic monitoring, autonomous vehicles.</w:t>
+      </w:r>
+    </w:p>
+    <w:p>
+      <w:pPr>
+        <w:rPr/>
+      </w:pPr>
+      <w:r>
+        <w:rPr>
+          <w:rtl w:val="0"/>
+        </w:rPr>
+        <w:t xml:space="preserve">SSD (Single Shot MultiBox Detector):</w:t>
+      </w:r>
+    </w:p>
+    <w:p>
+      <w:pPr>
+        <w:rPr/>
+      </w:pPr>
+      <w:r>
+        <w:rPr>
+          <w:rtl w:val="0"/>
+        </w:rPr>
+        <w:t xml:space="preserve">Fast and efficient detection.</w:t>
+      </w:r>
+    </w:p>
+    <w:p>
+      <w:pPr>
+        <w:rPr/>
+      </w:pPr>
+      <w:r>
+        <w:rPr>
+          <w:rtl w:val="0"/>
+        </w:rPr>
+        <w:t xml:space="preserve">Faster R-CNN:</w:t>
+      </w:r>
+    </w:p>
+    <w:p>
+      <w:pPr>
+        <w:rPr/>
+      </w:pPr>
+      <w:r>
+        <w:rPr>
+          <w:rtl w:val="0"/>
+        </w:rPr>
+        <w:t xml:space="preserve">High accuracy for object localization.</w:t>
+      </w:r>
+    </w:p>
+    <w:p>
+      <w:pPr>
+        <w:rPr/>
+      </w:pPr>
+      <w:r>
+        <w:rPr>
+          <w:rtl w:val="0"/>
+        </w:rPr>
+        <w:t xml:space="preserve">Segmentation Models:</w:t>
+      </w:r>
+    </w:p>
+    <w:p>
+      <w:pPr>
+        <w:rPr/>
+      </w:pPr>
+      <w:r>
+        <w:rPr>
+          <w:rtl w:val="0"/>
+        </w:rPr>
+      </w:r>
+    </w:p>
+    <w:p>
+      <w:pPr>
+        <w:rPr/>
+      </w:pPr>
+      <w:r>
+        <w:rPr>
+          <w:rtl w:val="0"/>
+        </w:rPr>
+        <w:t xml:space="preserve">U-Net: Used for medical image segmentation.</w:t>
+      </w:r>
+    </w:p>
+    <w:p>
+      <w:pPr>
+        <w:rPr/>
+      </w:pPr>
+      <w:r>
+        <w:rPr>
+          <w:rtl w:val="0"/>
+        </w:rPr>
+        <w:t xml:space="preserve">Mask R-CNN: Combines object detection and instance segmentation.</w:t>
+      </w:r>
+    </w:p>
+    <w:p>
+      <w:pPr>
+        <w:rPr/>
+      </w:pPr>
+      <w:r>
+        <w:rPr>
+          <w:rtl w:val="0"/>
+        </w:rPr>
+        <w:t xml:space="preserve">Vision Transformers (ViTs):</w:t>
+      </w:r>
+    </w:p>
+    <w:p>
+      <w:pPr>
+        <w:rPr/>
+      </w:pPr>
+      <w:r>
+        <w:rPr>
+          <w:rtl w:val="0"/>
+        </w:rPr>
+      </w:r>
+    </w:p>
+    <w:p>
+      <w:pPr>
+        <w:rPr/>
+      </w:pPr>
+      <w:r>
+        <w:rPr>
+          <w:rtl w:val="0"/>
+        </w:rPr>
+        <w:t xml:space="preserve">Leveraging attention mechanisms for CV tasks.</w:t>
+      </w:r>
+    </w:p>
+    <w:p>
+      <w:pPr>
+        <w:rPr/>
+      </w:pPr>
+      <w:r>
+        <w:rPr>
+          <w:rtl w:val="0"/>
+        </w:rPr>
+        <w:t xml:space="preserve">Applications: Classification, image generation.</w:t>
+      </w:r>
+    </w:p>
+    <w:p>
+      <w:pPr>
+        <w:rPr/>
+      </w:pPr>
+      <w:r>
+        <w:rPr>
+          <w:rtl w:val="0"/>
+        </w:rPr>
+        <w:t xml:space="preserve">Generative Models:</w:t>
+      </w:r>
+    </w:p>
+    <w:p>
+      <w:pPr>
+        <w:rPr/>
+      </w:pPr>
+      <w:r>
+        <w:rPr>
+          <w:rtl w:val="0"/>
+        </w:rPr>
+      </w:r>
+    </w:p>
+    <w:p>
+      <w:pPr>
+        <w:rPr/>
+      </w:pPr>
+      <w:r>
+        <w:rPr>
+          <w:rtl w:val="0"/>
+        </w:rPr>
+        <w:t xml:space="preserve">GANs (Generative Adversarial Networks):</w:t>
+      </w:r>
+    </w:p>
+    <w:p>
+      <w:pPr>
+        <w:rPr/>
+      </w:pPr>
+      <w:r>
+        <w:rPr>
+          <w:rtl w:val="0"/>
+        </w:rPr>
+        <w:t xml:space="preserve">Applications: Image synthesis, style transfer.</w:t>
+      </w:r>
+    </w:p>
+    <w:p>
+      <w:pPr>
+        <w:rPr/>
+      </w:pPr>
+      <w:r>
+        <w:rPr>
+          <w:rtl w:val="0"/>
+        </w:rPr>
+        <w:t xml:space="preserve">Autoencoders:</w:t>
+      </w:r>
+    </w:p>
+    <w:p>
+      <w:pPr>
+        <w:rPr/>
+      </w:pPr>
+      <w:r>
+        <w:rPr>
+          <w:rtl w:val="0"/>
+        </w:rPr>
+        <w:t xml:space="preserve">Dimensionality reduction, denoising images.</w:t>
+      </w:r>
+    </w:p>
+    <w:p>
+      <w:pPr>
+        <w:rPr/>
+      </w:pPr>
+      <w:r>
+        <w:rPr>
+          <w:rtl w:val="0"/>
+        </w:rPr>
+        <w:t xml:space="preserve">Applications of Computer Vision</w:t>
+      </w:r>
+    </w:p>
+    <w:p>
+      <w:pPr>
+        <w:rPr/>
+      </w:pPr>
+      <w:r>
+        <w:rPr>
+          <w:rtl w:val="0"/>
+        </w:rPr>
+        <w:t xml:space="preserve">Healthcare:</w:t>
+      </w:r>
+    </w:p>
+    <w:p>
+      <w:pPr>
+        <w:rPr/>
+      </w:pPr>
+      <w:r>
+        <w:rPr>
+          <w:rtl w:val="0"/>
+        </w:rPr>
+      </w:r>
+    </w:p>
+    <w:p>
+      <w:pPr>
+        <w:rPr/>
+      </w:pPr>
+      <w:r>
+        <w:rPr>
+          <w:rtl w:val="0"/>
+        </w:rPr>
+        <w:t xml:space="preserve">Medical imaging: Tumor detection, X-ray analysis, MRI segmentation.</w:t>
+      </w:r>
+    </w:p>
+    <w:p>
+      <w:pPr>
+        <w:rPr/>
+      </w:pPr>
+      <w:r>
+        <w:rPr>
+          <w:rtl w:val="0"/>
+        </w:rPr>
+        <w:t xml:space="preserve">Diagnostics: Disease detection and monitoring.</w:t>
+      </w:r>
+    </w:p>
+    <w:p>
+      <w:pPr>
+        <w:rPr/>
+      </w:pPr>
+      <w:r>
+        <w:rPr>
+          <w:rtl w:val="0"/>
+        </w:rPr>
+        <w:t xml:space="preserve">Autonomous Vehicles:</w:t>
+      </w:r>
+    </w:p>
+    <w:p>
+      <w:pPr>
+        <w:rPr/>
+      </w:pPr>
+      <w:r>
+        <w:rPr>
+          <w:rtl w:val="0"/>
+        </w:rPr>
+      </w:r>
+    </w:p>
+    <w:p>
+      <w:pPr>
+        <w:rPr/>
+      </w:pPr>
+      <w:r>
+        <w:rPr>
+          <w:rtl w:val="0"/>
+        </w:rPr>
+        <w:t xml:space="preserve">Object detection for pedestrians, traffic signs, and lane markings.</w:t>
+      </w:r>
+    </w:p>
+    <w:p>
+      <w:pPr>
+        <w:rPr/>
+      </w:pPr>
+      <w:r>
+        <w:rPr>
+          <w:rtl w:val="0"/>
+        </w:rPr>
+        <w:t xml:space="preserve">Path planning and obstacle avoidance.</w:t>
+      </w:r>
+    </w:p>
+    <w:p>
+      <w:pPr>
+        <w:rPr/>
+      </w:pPr>
+      <w:r>
+        <w:rPr>
+          <w:rtl w:val="0"/>
+        </w:rPr>
+        <w:t xml:space="preserve">Surveillance and Security:</w:t>
+      </w:r>
+    </w:p>
+    <w:p>
+      <w:pPr>
+        <w:rPr/>
+      </w:pPr>
+      <w:r>
+        <w:rPr>
+          <w:rtl w:val="0"/>
+        </w:rPr>
+      </w:r>
+    </w:p>
+    <w:p>
+      <w:pPr>
+        <w:rPr/>
+      </w:pPr>
+      <w:r>
+        <w:rPr>
+          <w:rtl w:val="0"/>
+        </w:rPr>
+        <w:t xml:space="preserve">Face recognition, license plate recognition, crowd monitoring.</w:t>
+      </w:r>
+    </w:p>
+    <w:p>
+      <w:pPr>
+        <w:rPr/>
+      </w:pPr>
+      <w:r>
+        <w:rPr>
+          <w:rtl w:val="0"/>
+        </w:rPr>
+        <w:t xml:space="preserve">Retail and E-commerce:</w:t>
+      </w:r>
+    </w:p>
+    <w:p>
+      <w:pPr>
+        <w:rPr/>
+      </w:pPr>
+      <w:r>
+        <w:rPr>
+          <w:rtl w:val="0"/>
+        </w:rPr>
+      </w:r>
+    </w:p>
+    <w:p>
+      <w:pPr>
+        <w:rPr/>
+      </w:pPr>
+      <w:r>
+        <w:rPr>
+          <w:rtl w:val="0"/>
+        </w:rPr>
+        <w:t xml:space="preserve">Visual search, virtual try-ons, shelf monitoring.</w:t>
+      </w:r>
+    </w:p>
+    <w:p>
+      <w:pPr>
+        <w:rPr/>
+      </w:pPr>
+      <w:r>
+        <w:rPr>
+          <w:rtl w:val="0"/>
+        </w:rPr>
+        <w:t xml:space="preserve">Manufacturing:</w:t>
+      </w:r>
+    </w:p>
+    <w:p>
+      <w:pPr>
+        <w:rPr/>
+      </w:pPr>
+      <w:r>
+        <w:rPr>
+          <w:rtl w:val="0"/>
+        </w:rPr>
+      </w:r>
+    </w:p>
+    <w:p>
+      <w:pPr>
+        <w:rPr/>
+      </w:pPr>
+      <w:r>
+        <w:rPr>
+          <w:rtl w:val="0"/>
+        </w:rPr>
+        <w:t xml:space="preserve">Quality control using defect detection.</w:t>
+      </w:r>
+    </w:p>
+    <w:p>
+      <w:pPr>
+        <w:rPr/>
+      </w:pPr>
+      <w:r>
+        <w:rPr>
+          <w:rtl w:val="0"/>
+        </w:rPr>
+        <w:t xml:space="preserve">Automated assembly line monitoring.</w:t>
+      </w:r>
+    </w:p>
+    <w:p>
+      <w:pPr>
+        <w:rPr/>
+      </w:pPr>
+      <w:r>
+        <w:rPr>
+          <w:rtl w:val="0"/>
+        </w:rPr>
+        <w:t xml:space="preserve">Agriculture:</w:t>
+      </w:r>
+    </w:p>
+    <w:p>
+      <w:pPr>
+        <w:rPr/>
+      </w:pPr>
+      <w:r>
+        <w:rPr>
+          <w:rtl w:val="0"/>
+        </w:rPr>
+      </w:r>
+    </w:p>
+    <w:p>
+      <w:pPr>
+        <w:rPr/>
+      </w:pPr>
+      <w:r>
+        <w:rPr>
+          <w:rtl w:val="0"/>
+        </w:rPr>
+        <w:t xml:space="preserve">Crop health monitoring, weed detection, yield estimation.</w:t>
+      </w:r>
+    </w:p>
+    <w:p>
+      <w:pPr>
+        <w:rPr/>
+      </w:pPr>
+      <w:r>
+        <w:rPr>
+          <w:rtl w:val="0"/>
+        </w:rPr>
+        <w:t xml:space="preserve">Entertainment:</w:t>
+      </w:r>
+    </w:p>
+    <w:p>
+      <w:pPr>
+        <w:rPr/>
+      </w:pPr>
+      <w:r>
+        <w:rPr>
+          <w:rtl w:val="0"/>
+        </w:rPr>
+      </w:r>
+    </w:p>
+    <w:p>
+      <w:pPr>
+        <w:rPr/>
+      </w:pPr>
+      <w:r>
+        <w:rPr>
+          <w:rtl w:val="0"/>
+        </w:rPr>
+        <w:t xml:space="preserve">Augmented reality (AR) and virtual reality (VR).</w:t>
+      </w:r>
+    </w:p>
+    <w:p>
+      <w:pPr>
+        <w:rPr/>
+      </w:pPr>
+      <w:r>
+        <w:rPr>
+          <w:rtl w:val="0"/>
+        </w:rPr>
+        <w:t xml:space="preserve">Special effects in movies and games.</w:t>
+      </w:r>
+    </w:p>
+    <w:p>
+      <w:pPr>
+        <w:rPr/>
+      </w:pPr>
+      <w:r>
+        <w:rPr>
+          <w:rtl w:val="0"/>
+        </w:rPr>
+        <w:t xml:space="preserve">Environmental Science:</w:t>
+      </w:r>
+    </w:p>
+    <w:p>
+      <w:pPr>
+        <w:rPr/>
+      </w:pPr>
+      <w:r>
+        <w:rPr>
+          <w:rtl w:val="0"/>
+        </w:rPr>
+      </w:r>
+    </w:p>
+    <w:p>
+      <w:pPr>
+        <w:rPr/>
+      </w:pPr>
+      <w:r>
+        <w:rPr>
+          <w:rtl w:val="0"/>
+        </w:rPr>
+        <w:t xml:space="preserve">Satellite image analysis for climate monitoring.</w:t>
+      </w:r>
+    </w:p>
+    <w:p>
+      <w:pPr>
+        <w:rPr/>
+      </w:pPr>
+      <w:r>
+        <w:rPr>
+          <w:rtl w:val="0"/>
+        </w:rPr>
+        <w:t xml:space="preserve">Wildlife tracking and conservation.</w:t>
+      </w:r>
+    </w:p>
+    <w:p>
+      <w:pPr>
+        <w:rPr/>
+      </w:pPr>
+      <w:r>
+        <w:rPr>
+          <w:rtl w:val="0"/>
+        </w:rPr>
+        <w:t xml:space="preserve">Tools and Libraries for Computer Vision</w:t>
+      </w:r>
+    </w:p>
+    <w:p>
+      <w:pPr>
+        <w:rPr/>
+      </w:pPr>
+      <w:r>
+        <w:rPr>
+          <w:rtl w:val="0"/>
+        </w:rPr>
+        <w:t xml:space="preserve">Libraries:</w:t>
+      </w:r>
+    </w:p>
+    <w:p>
+      <w:pPr>
+        <w:rPr/>
+      </w:pPr>
+      <w:r>
+        <w:rPr>
+          <w:rtl w:val="0"/>
+        </w:rPr>
+      </w:r>
+    </w:p>
+    <w:p>
+      <w:pPr>
+        <w:rPr/>
+      </w:pPr>
+      <w:r>
+        <w:rPr>
+          <w:rtl w:val="0"/>
+        </w:rPr>
+        <w:t xml:space="preserve">OpenCV: Core library for image processing and computer vision tasks.</w:t>
+      </w:r>
+    </w:p>
+    <w:p>
+      <w:pPr>
+        <w:rPr/>
+      </w:pPr>
+      <w:r>
+        <w:rPr>
+          <w:rtl w:val="0"/>
+        </w:rPr>
+        <w:t xml:space="preserve">TensorFlow/Keras: Frameworks for building deep learning models.</w:t>
+      </w:r>
+    </w:p>
+    <w:p>
+      <w:pPr>
+        <w:rPr/>
+      </w:pPr>
+      <w:r>
+        <w:rPr>
+          <w:rtl w:val="0"/>
+        </w:rPr>
+        <w:t xml:space="preserve">PyTorch: Popular for flexibility in implementing CV models.</w:t>
+      </w:r>
+    </w:p>
+    <w:p>
+      <w:pPr>
+        <w:rPr/>
+      </w:pPr>
+      <w:r>
+        <w:rPr>
+          <w:rtl w:val="0"/>
+        </w:rPr>
+        <w:t xml:space="preserve">Scikit-Image: Tools for image processing in Python.</w:t>
+      </w:r>
+    </w:p>
+    <w:p>
+      <w:pPr>
+        <w:rPr/>
+      </w:pPr>
+      <w:r>
+        <w:rPr>
+          <w:rtl w:val="0"/>
+        </w:rPr>
+        <w:t xml:space="preserve">Pre-Trained Models:</w:t>
+      </w:r>
+    </w:p>
+    <w:p>
+      <w:pPr>
+        <w:rPr/>
+      </w:pPr>
+      <w:r>
+        <w:rPr>
+          <w:rtl w:val="0"/>
+        </w:rPr>
+      </w:r>
+    </w:p>
+    <w:p>
+      <w:pPr>
+        <w:rPr/>
+      </w:pPr>
+      <w:r>
+        <w:rPr>
+          <w:rtl w:val="0"/>
+        </w:rPr>
+        <w:t xml:space="preserve">ResNet, VGG, YOLO, Faster R-CNN, Mask R-CNN.</w:t>
+      </w:r>
+    </w:p>
+    <w:p>
+      <w:pPr>
+        <w:rPr/>
+      </w:pPr>
+      <w:r>
+        <w:rPr>
+          <w:rtl w:val="0"/>
+        </w:rPr>
+        <w:t xml:space="preserve">Visualization Tools:</w:t>
+      </w:r>
+    </w:p>
+    <w:p>
+      <w:pPr>
+        <w:rPr/>
+      </w:pPr>
+      <w:r>
+        <w:rPr>
+          <w:rtl w:val="0"/>
+        </w:rPr>
+      </w:r>
+    </w:p>
+    <w:p>
+      <w:pPr>
+        <w:rPr/>
+      </w:pPr>
+      <w:r>
+        <w:rPr>
+          <w:rtl w:val="0"/>
+        </w:rPr>
+        <w:t xml:space="preserve">Matplotlib, Seaborn for plotting results.</w:t>
+      </w:r>
+    </w:p>
+    <w:p>
+      <w:pPr>
+        <w:rPr/>
+      </w:pPr>
+      <w:r>
+        <w:rPr>
+          <w:rtl w:val="0"/>
+        </w:rPr>
+        <w:t xml:space="preserve">TensorBoard for tracking training progress.</w:t>
+      </w:r>
+    </w:p>
+    <w:p>
+      <w:pPr>
+        <w:rPr/>
+      </w:pPr>
+      <w:r>
+        <w:rPr>
+          <w:rtl w:val="0"/>
+        </w:rPr>
+        <w:t xml:space="preserve">Platforms for Development:</w:t>
+      </w:r>
+    </w:p>
+    <w:p>
+      <w:pPr>
+        <w:rPr/>
+      </w:pPr>
+      <w:r>
+        <w:rPr>
+          <w:rtl w:val="0"/>
+        </w:rPr>
+      </w:r>
+    </w:p>
+    <w:p>
+      <w:pPr>
+        <w:rPr/>
+      </w:pPr>
+      <w:r>
+        <w:rPr>
+          <w:rtl w:val="0"/>
+        </w:rPr>
+        <w:t xml:space="preserve">Google Colab, Jupyter Notebook for experimentation.</w:t>
+      </w:r>
+    </w:p>
+    <w:p>
+      <w:pPr>
+        <w:rPr/>
+      </w:pPr>
+      <w:r>
+        <w:rPr>
+          <w:rtl w:val="0"/>
+        </w:rPr>
+        <w:t xml:space="preserve">Cloud platforms like AWS, Azure, and GCP for scalability.</w:t>
+      </w:r>
+    </w:p>
+    <w:p>
+      <w:pPr>
+        <w:rPr/>
+      </w:pPr>
+      <w:r>
+        <w:rPr>
+          <w:rtl w:val="0"/>
+        </w:rPr>
+        <w:t xml:space="preserve">Skills Required</w:t>
+      </w:r>
+    </w:p>
+    <w:p>
+      <w:pPr>
+        <w:rPr/>
+      </w:pPr>
+      <w:r>
+        <w:rPr>
+          <w:rtl w:val="0"/>
+        </w:rPr>
+        <w:t xml:space="preserve">Mathematics and Statistics:</w:t>
+      </w:r>
+    </w:p>
+    <w:p>
+      <w:pPr>
+        <w:rPr/>
+      </w:pPr>
+      <w:r>
+        <w:rPr>
+          <w:rtl w:val="0"/>
+        </w:rPr>
+        <w:t xml:space="preserve">Linear algebra for understanding transformations.</w:t>
+      </w:r>
+    </w:p>
+    <w:p>
+      <w:pPr>
+        <w:rPr/>
+      </w:pPr>
+      <w:r>
+        <w:rPr>
+          <w:rtl w:val="0"/>
+        </w:rPr>
+        <w:t xml:space="preserve">Probability for feature extraction and classification.</w:t>
+      </w:r>
+    </w:p>
+    <w:p>
+      <w:pPr>
+        <w:rPr/>
+      </w:pPr>
+      <w:r>
+        <w:rPr>
+          <w:rtl w:val="0"/>
+        </w:rPr>
+        <w:t xml:space="preserve">Programming:</w:t>
+      </w:r>
+    </w:p>
+    <w:p>
+      <w:pPr>
+        <w:rPr/>
+      </w:pPr>
+      <w:r>
+        <w:rPr>
+          <w:rtl w:val="0"/>
+        </w:rPr>
+        <w:t xml:space="preserve">Proficiency in Python.</w:t>
+      </w:r>
+    </w:p>
+    <w:p>
+      <w:pPr>
+        <w:rPr/>
+      </w:pPr>
+      <w:r>
+        <w:rPr>
+          <w:rtl w:val="0"/>
+        </w:rPr>
+        <w:t xml:space="preserve">Image Processing:</w:t>
+      </w:r>
+    </w:p>
+    <w:p>
+      <w:pPr>
+        <w:rPr/>
+      </w:pPr>
+      <w:r>
+        <w:rPr>
+          <w:rtl w:val="0"/>
+        </w:rPr>
+        <w:t xml:space="preserve">Techniques like resizing, filtering, and normalization.</w:t>
+      </w:r>
+    </w:p>
+    <w:p>
+      <w:pPr>
+        <w:rPr/>
+      </w:pPr>
+      <w:r>
+        <w:rPr>
+          <w:rtl w:val="0"/>
+        </w:rPr>
+        <w:t xml:space="preserve">Deep Learning Expertise:</w:t>
+      </w:r>
+    </w:p>
+    <w:p>
+      <w:pPr>
+        <w:rPr/>
+      </w:pPr>
+      <w:r>
+        <w:rPr>
+          <w:rtl w:val="0"/>
+        </w:rPr>
+        <w:t xml:space="preserve">CNNs, object detection algorithms, and transfer learning.</w:t>
+      </w:r>
+    </w:p>
+    <w:p>
+      <w:pPr>
+        <w:rPr/>
+      </w:pPr>
+      <w:r>
+        <w:rPr>
+          <w:rtl w:val="0"/>
+        </w:rPr>
+        <w:t xml:space="preserve">Optimization Techniques:</w:t>
+      </w:r>
+    </w:p>
+    <w:p>
+      <w:pPr>
+        <w:rPr/>
+      </w:pPr>
+      <w:r>
+        <w:rPr>
+          <w:rtl w:val="0"/>
+        </w:rPr>
+        <w:t xml:space="preserve">Hyperparameter tuning, learning rate scheduling.</w:t>
+      </w:r>
+    </w:p>
+    <w:p>
+      <w:pPr>
+        <w:rPr/>
+      </w:pPr>
+      <w:r>
+        <w:rPr>
+          <w:rtl w:val="0"/>
+        </w:rPr>
+      </w:r>
+    </w:p>
+    <w:p>
+      <w:pPr>
+        <w:rPr/>
+      </w:pPr>
+      <w:r>
+        <w:rPr>
+          <w:rtl w:val="0"/>
+        </w:rPr>
+      </w:r>
+    </w:p>
+    <w:p>
+      <w:pPr>
+        <w:rPr/>
+      </w:pPr>
+      <w:r>
+        <w:rPr>
+          <w:rtl w:val="0"/>
+        </w:rPr>
+      </w:r>
+    </w:p>
+    <w:p>
+      <w:pPr>
+        <w:rPr/>
+      </w:pPr>
+      <w:r>
+        <w:rPr>
+          <w:rtl w:val="0"/>
+        </w:rPr>
+      </w:r>
+    </w:p>
+    <w:p>
+      <w:pPr>
+        <w:rPr/>
+      </w:pPr>
+      <w:r>
+        <w:rPr>
+          <w:rtl w:val="0"/>
+        </w:rPr>
+        <w:t xml:space="preserve">Cloud Computing: Abstract Definition and Essentials</w:t>
+      </w:r>
+    </w:p>
+    <w:p>
+      <w:pPr>
+        <w:rPr/>
+      </w:pPr>
+      <w:r>
+        <w:rPr>
+          <w:rtl w:val="0"/>
+        </w:rPr>
+        <w:t xml:space="preserve">Definition</w:t>
+      </w:r>
+    </w:p>
+    <w:p>
+      <w:pPr>
+        <w:rPr/>
+      </w:pPr>
+      <w:r>
+        <w:rPr>
+          <w:rtl w:val="0"/>
+        </w:rPr>
+        <w:t xml:space="preserve">Cloud Computing refers to the delivery of computing services—such as servers, storage, databases, networking, software, and analytics—over the internet (the “cloud”). It enables users to access these resources on-demand, without direct active management of physical hardware, making it scalable, cost-effective, and flexible.</w:t>
+      </w:r>
+    </w:p>
+    <w:p>
+      <w:pPr>
+        <w:rPr/>
+      </w:pPr>
+      <w:r>
+        <w:rPr>
+          <w:rtl w:val="0"/>
+        </w:rPr>
+      </w:r>
+    </w:p>
+    <w:p>
+      <w:pPr>
+        <w:rPr/>
+      </w:pPr>
+      <w:r>
+        <w:rPr>
+          <w:rtl w:val="0"/>
+        </w:rPr>
+        <w:t xml:space="preserve">Core Concepts in Cloud Computing</w:t>
+      </w:r>
+    </w:p>
+    <w:p>
+      <w:pPr>
+        <w:rPr/>
+      </w:pPr>
+      <w:r>
+        <w:rPr>
+          <w:rtl w:val="0"/>
+        </w:rPr>
+        <w:t xml:space="preserve">Cloud Deployment Models:</w:t>
+      </w:r>
+    </w:p>
+    <w:p>
+      <w:pPr>
+        <w:rPr/>
+      </w:pPr>
+      <w:r>
+        <w:rPr>
+          <w:rtl w:val="0"/>
+        </w:rPr>
+      </w:r>
+    </w:p>
+    <w:p>
+      <w:pPr>
+        <w:rPr/>
+      </w:pPr>
+      <w:r>
+        <w:rPr>
+          <w:rtl w:val="0"/>
+        </w:rPr>
+        <w:t xml:space="preserve">Public Cloud:</w:t>
+      </w:r>
+    </w:p>
+    <w:p>
+      <w:pPr>
+        <w:rPr/>
+      </w:pPr>
+      <w:r>
+        <w:rPr>
+          <w:rtl w:val="0"/>
+        </w:rPr>
+        <w:t xml:space="preserve">Operated by third-party providers (e.g., AWS, Azure, Google Cloud).</w:t>
+      </w:r>
+    </w:p>
+    <w:p>
+      <w:pPr>
+        <w:rPr/>
+      </w:pPr>
+      <w:r>
+        <w:rPr>
+          <w:rtl w:val="0"/>
+        </w:rPr>
+        <w:t xml:space="preserve">Accessible over the internet and shared by multiple organizations.</w:t>
+      </w:r>
+    </w:p>
+    <w:p>
+      <w:pPr>
+        <w:rPr/>
+      </w:pPr>
+      <w:r>
+        <w:rPr>
+          <w:rtl w:val="0"/>
+        </w:rPr>
+        <w:t xml:space="preserve">Private Cloud:</w:t>
+      </w:r>
+    </w:p>
+    <w:p>
+      <w:pPr>
+        <w:rPr/>
+      </w:pPr>
+      <w:r>
+        <w:rPr>
+          <w:rtl w:val="0"/>
+        </w:rPr>
+        <w:t xml:space="preserve">Dedicated to a single organization, either on-premises or hosted.</w:t>
+      </w:r>
+    </w:p>
+    <w:p>
+      <w:pPr>
+        <w:rPr/>
+      </w:pPr>
+      <w:r>
+        <w:rPr>
+          <w:rtl w:val="0"/>
+        </w:rPr>
+        <w:t xml:space="preserve">Offers greater control and security.</w:t>
+      </w:r>
+    </w:p>
+    <w:p>
+      <w:pPr>
+        <w:rPr/>
+      </w:pPr>
+      <w:r>
+        <w:rPr>
+          <w:rtl w:val="0"/>
+        </w:rPr>
+        <w:t xml:space="preserve">Hybrid Cloud:</w:t>
+      </w:r>
+    </w:p>
+    <w:p>
+      <w:pPr>
+        <w:rPr/>
+      </w:pPr>
+      <w:r>
+        <w:rPr>
+          <w:rtl w:val="0"/>
+        </w:rPr>
+        <w:t xml:space="preserve">Combines public and private clouds, allowing data and applications to be shared between them.</w:t>
+      </w:r>
+    </w:p>
+    <w:p>
+      <w:pPr>
+        <w:rPr/>
+      </w:pPr>
+      <w:r>
+        <w:rPr>
+          <w:rtl w:val="0"/>
+        </w:rPr>
+        <w:t xml:space="preserve">Multi-Cloud:</w:t>
+      </w:r>
+    </w:p>
+    <w:p>
+      <w:pPr>
+        <w:rPr/>
+      </w:pPr>
+      <w:r>
+        <w:rPr>
+          <w:rtl w:val="0"/>
+        </w:rPr>
+        <w:t xml:space="preserve">Using services from multiple cloud providers to avoid vendor lock-in or achieve specific goals.</w:t>
+      </w:r>
+    </w:p>
+    <w:p>
+      <w:pPr>
+        <w:rPr/>
+      </w:pPr>
+      <w:r>
+        <w:rPr>
+          <w:rtl w:val="0"/>
+        </w:rPr>
+        <w:t xml:space="preserve">Service Models:</w:t>
+      </w:r>
+    </w:p>
+    <w:p>
+      <w:pPr>
+        <w:rPr/>
+      </w:pPr>
+      <w:r>
+        <w:rPr>
+          <w:rtl w:val="0"/>
+        </w:rPr>
+      </w:r>
+    </w:p>
+    <w:p>
+      <w:pPr>
+        <w:rPr/>
+      </w:pPr>
+      <w:r>
+        <w:rPr>
+          <w:rtl w:val="0"/>
+        </w:rPr>
+        <w:t xml:space="preserve">Infrastructure as a Service (IaaS):</w:t>
+      </w:r>
+    </w:p>
+    <w:p>
+      <w:pPr>
+        <w:rPr/>
+      </w:pPr>
+      <w:r>
+        <w:rPr>
+          <w:rtl w:val="0"/>
+        </w:rPr>
+        <w:t xml:space="preserve">Virtualized computing resources like servers, storage, and networking.</w:t>
+      </w:r>
+    </w:p>
+    <w:p>
+      <w:pPr>
+        <w:rPr/>
+      </w:pPr>
+      <w:r>
+        <w:rPr>
+          <w:rtl w:val="0"/>
+        </w:rPr>
+        <w:t xml:space="preserve">Example: AWS EC2, Microsoft Azure Virtual Machines.</w:t>
+      </w:r>
+    </w:p>
+    <w:p>
+      <w:pPr>
+        <w:rPr/>
+      </w:pPr>
+      <w:r>
+        <w:rPr>
+          <w:rtl w:val="0"/>
+        </w:rPr>
+        <w:t xml:space="preserve">Platform as a Service (PaaS):</w:t>
+      </w:r>
+    </w:p>
+    <w:p>
+      <w:pPr>
+        <w:rPr/>
+      </w:pPr>
+      <w:r>
+        <w:rPr>
+          <w:rtl w:val="0"/>
+        </w:rPr>
+        <w:t xml:space="preserve">Provides development platforms and tools.</w:t>
+      </w:r>
+    </w:p>
+    <w:p>
+      <w:pPr>
+        <w:rPr/>
+      </w:pPr>
+      <w:r>
+        <w:rPr>
+          <w:rtl w:val="0"/>
+        </w:rPr>
+        <w:t xml:space="preserve">Example: Google App Engine, Azure App Service.</w:t>
+      </w:r>
+    </w:p>
+    <w:p>
+      <w:pPr>
+        <w:rPr/>
+      </w:pPr>
+      <w:r>
+        <w:rPr>
+          <w:rtl w:val="0"/>
+        </w:rPr>
+        <w:t xml:space="preserve">Software as a Service (SaaS):</w:t>
+      </w:r>
+    </w:p>
+    <w:p>
+      <w:pPr>
+        <w:rPr/>
+      </w:pPr>
+      <w:r>
+        <w:rPr>
+          <w:rtl w:val="0"/>
+        </w:rPr>
+        <w:t xml:space="preserve">Fully managed applications delivered over the internet.</w:t>
+      </w:r>
+    </w:p>
+    <w:p>
+      <w:pPr>
+        <w:rPr/>
+      </w:pPr>
+      <w:r>
+        <w:rPr>
+          <w:rtl w:val="0"/>
+        </w:rPr>
+        <w:t xml:space="preserve">Example: Google Workspace, Salesforce, Microsoft 365.</w:t>
+      </w:r>
+    </w:p>
+    <w:p>
+      <w:pPr>
+        <w:rPr/>
+      </w:pPr>
+      <w:r>
+        <w:rPr>
+          <w:rtl w:val="0"/>
+        </w:rPr>
+        <w:t xml:space="preserve">Key Features:</w:t>
+      </w:r>
+    </w:p>
+    <w:p>
+      <w:pPr>
+        <w:rPr/>
+      </w:pPr>
+      <w:r>
+        <w:rPr>
+          <w:rtl w:val="0"/>
+        </w:rPr>
+      </w:r>
+    </w:p>
+    <w:p>
+      <w:pPr>
+        <w:rPr/>
+      </w:pPr>
+      <w:r>
+        <w:rPr>
+          <w:rtl w:val="0"/>
+        </w:rPr>
+        <w:t xml:space="preserve">On-Demand Self-Service: Users can provision resources without human intervention.</w:t>
+      </w:r>
+    </w:p>
+    <w:p>
+      <w:pPr>
+        <w:rPr/>
+      </w:pPr>
+      <w:r>
+        <w:rPr>
+          <w:rtl w:val="0"/>
+        </w:rPr>
+        <w:t xml:space="preserve">Elasticity and Scalability: Resources can scale up or down based on demand.</w:t>
+      </w:r>
+    </w:p>
+    <w:p>
+      <w:pPr>
+        <w:rPr/>
+      </w:pPr>
+      <w:r>
+        <w:rPr>
+          <w:rtl w:val="0"/>
+        </w:rPr>
+        <w:t xml:space="preserve">Pay-as-You-Go: Charges are based on actual usage.</w:t>
+      </w:r>
+    </w:p>
+    <w:p>
+      <w:pPr>
+        <w:rPr/>
+      </w:pPr>
+      <w:r>
+        <w:rPr>
+          <w:rtl w:val="0"/>
+        </w:rPr>
+        <w:t xml:space="preserve">Resource Pooling: Shared resources are dynamically assigned to users.</w:t>
+      </w:r>
+    </w:p>
+    <w:p>
+      <w:pPr>
+        <w:rPr/>
+      </w:pPr>
+      <w:r>
+        <w:rPr>
+          <w:rtl w:val="0"/>
+        </w:rPr>
+        <w:t xml:space="preserve">Ubiquitous Access: Accessible from any device with an internet connection.</w:t>
+      </w:r>
+    </w:p>
+    <w:p>
+      <w:pPr>
+        <w:rPr/>
+      </w:pPr>
+      <w:r>
+        <w:rPr>
+          <w:rtl w:val="0"/>
+        </w:rPr>
+        <w:t xml:space="preserve">Cloud Computing Layers:</w:t>
+      </w:r>
+    </w:p>
+    <w:p>
+      <w:pPr>
+        <w:rPr/>
+      </w:pPr>
+      <w:r>
+        <w:rPr>
+          <w:rtl w:val="0"/>
+        </w:rPr>
+      </w:r>
+    </w:p>
+    <w:p>
+      <w:pPr>
+        <w:rPr/>
+      </w:pPr>
+      <w:r>
+        <w:rPr>
+          <w:rtl w:val="0"/>
+        </w:rPr>
+        <w:t xml:space="preserve">Frontend: User-facing interfaces (e.g., web portals, apps).</w:t>
+      </w:r>
+    </w:p>
+    <w:p>
+      <w:pPr>
+        <w:rPr/>
+      </w:pPr>
+      <w:r>
+        <w:rPr>
+          <w:rtl w:val="0"/>
+        </w:rPr>
+        <w:t xml:space="preserve">Backend: Infrastructure, storage, and data management handled by the cloud provider.</w:t>
+      </w:r>
+    </w:p>
+    <w:p>
+      <w:pPr>
+        <w:rPr/>
+      </w:pPr>
+      <w:r>
+        <w:rPr>
+          <w:rtl w:val="0"/>
+        </w:rPr>
+        <w:t xml:space="preserve">Applications of Cloud Computing</w:t>
+      </w:r>
+    </w:p>
+    <w:p>
+      <w:pPr>
+        <w:rPr/>
+      </w:pPr>
+      <w:r>
+        <w:rPr>
+          <w:rtl w:val="0"/>
+        </w:rPr>
+        <w:t xml:space="preserve">Business and Enterprise:</w:t>
+      </w:r>
+    </w:p>
+    <w:p>
+      <w:pPr>
+        <w:rPr/>
+      </w:pPr>
+      <w:r>
+        <w:rPr>
+          <w:rtl w:val="0"/>
+        </w:rPr>
+      </w:r>
+    </w:p>
+    <w:p>
+      <w:pPr>
+        <w:rPr/>
+      </w:pPr>
+      <w:r>
+        <w:rPr>
+          <w:rtl w:val="0"/>
+        </w:rPr>
+        <w:t xml:space="preserve">Data storage and backups.</w:t>
+      </w:r>
+    </w:p>
+    <w:p>
+      <w:pPr>
+        <w:rPr/>
+      </w:pPr>
+      <w:r>
+        <w:rPr>
+          <w:rtl w:val="0"/>
+        </w:rPr>
+        <w:t xml:space="preserve">Enterprise resource planning (ERP) and customer relationship management (CRM) systems.</w:t>
+      </w:r>
+    </w:p>
+    <w:p>
+      <w:pPr>
+        <w:rPr/>
+      </w:pPr>
+      <w:r>
+        <w:rPr>
+          <w:rtl w:val="0"/>
+        </w:rPr>
+        <w:t xml:space="preserve">Machine Learning and AI:</w:t>
+      </w:r>
+    </w:p>
+    <w:p>
+      <w:pPr>
+        <w:rPr/>
+      </w:pPr>
+      <w:r>
+        <w:rPr>
+          <w:rtl w:val="0"/>
+        </w:rPr>
+      </w:r>
+    </w:p>
+    <w:p>
+      <w:pPr>
+        <w:rPr/>
+      </w:pPr>
+      <w:r>
+        <w:rPr>
+          <w:rtl w:val="0"/>
+        </w:rPr>
+        <w:t xml:space="preserve">Model training and inference using cloud GPUs/TPUs.</w:t>
+      </w:r>
+    </w:p>
+    <w:p>
+      <w:pPr>
+        <w:rPr/>
+      </w:pPr>
+      <w:r>
+        <w:rPr>
+          <w:rtl w:val="0"/>
+        </w:rPr>
+        <w:t xml:space="preserve">Examples: Google AI Platform, AWS SageMaker.</w:t>
+      </w:r>
+    </w:p>
+    <w:p>
+      <w:pPr>
+        <w:rPr/>
+      </w:pPr>
+      <w:r>
+        <w:rPr>
+          <w:rtl w:val="0"/>
+        </w:rPr>
+        <w:t xml:space="preserve">Web and Mobile App Hosting:</w:t>
+      </w:r>
+    </w:p>
+    <w:p>
+      <w:pPr>
+        <w:rPr/>
+      </w:pPr>
+      <w:r>
+        <w:rPr>
+          <w:rtl w:val="0"/>
+        </w:rPr>
+      </w:r>
+    </w:p>
+    <w:p>
+      <w:pPr>
+        <w:rPr/>
+      </w:pPr>
+      <w:r>
+        <w:rPr>
+          <w:rtl w:val="0"/>
+        </w:rPr>
+        <w:t xml:space="preserve">Scalable backend for applications.</w:t>
+      </w:r>
+    </w:p>
+    <w:p>
+      <w:pPr>
+        <w:rPr/>
+      </w:pPr>
+      <w:r>
+        <w:rPr>
+          <w:rtl w:val="0"/>
+        </w:rPr>
+        <w:t xml:space="preserve">Examples: Firebase, AWS Amplify.</w:t>
+      </w:r>
+    </w:p>
+    <w:p>
+      <w:pPr>
+        <w:rPr/>
+      </w:pPr>
+      <w:r>
+        <w:rPr>
+          <w:rtl w:val="0"/>
+        </w:rPr>
+        <w:t xml:space="preserve">Big Data Analytics:</w:t>
+      </w:r>
+    </w:p>
+    <w:p>
+      <w:pPr>
+        <w:rPr/>
+      </w:pPr>
+      <w:r>
+        <w:rPr>
+          <w:rtl w:val="0"/>
+        </w:rPr>
+      </w:r>
+    </w:p>
+    <w:p>
+      <w:pPr>
+        <w:rPr/>
+      </w:pPr>
+      <w:r>
+        <w:rPr>
+          <w:rtl w:val="0"/>
+        </w:rPr>
+        <w:t xml:space="preserve">Processing and analyzing large datasets using distributed systems.</w:t>
+      </w:r>
+    </w:p>
+    <w:p>
+      <w:pPr>
+        <w:rPr/>
+      </w:pPr>
+      <w:r>
+        <w:rPr>
+          <w:rtl w:val="0"/>
+        </w:rPr>
+        <w:t xml:space="preserve">Examples: Google BigQuery, AWS Redshift.</w:t>
+      </w:r>
+    </w:p>
+    <w:p>
+      <w:pPr>
+        <w:rPr/>
+      </w:pPr>
+      <w:r>
+        <w:rPr>
+          <w:rtl w:val="0"/>
+        </w:rPr>
+        <w:t xml:space="preserve">DevOps and CI/CD:</w:t>
+      </w:r>
+    </w:p>
+    <w:p>
+      <w:pPr>
+        <w:rPr/>
+      </w:pPr>
+      <w:r>
+        <w:rPr>
+          <w:rtl w:val="0"/>
+        </w:rPr>
+      </w:r>
+    </w:p>
+    <w:p>
+      <w:pPr>
+        <w:rPr/>
+      </w:pPr>
+      <w:r>
+        <w:rPr>
+          <w:rtl w:val="0"/>
+        </w:rPr>
+        <w:t xml:space="preserve">Automating software development pipelines.</w:t>
+      </w:r>
+    </w:p>
+    <w:p>
+      <w:pPr>
+        <w:rPr/>
+      </w:pPr>
+      <w:r>
+        <w:rPr>
+          <w:rtl w:val="0"/>
+        </w:rPr>
+        <w:t xml:space="preserve">Examples: Jenkins, AWS CodePipeline, Azure DevOps.</w:t>
+      </w:r>
+    </w:p>
+    <w:p>
+      <w:pPr>
+        <w:rPr/>
+      </w:pPr>
+      <w:r>
+        <w:rPr>
+          <w:rtl w:val="0"/>
+        </w:rPr>
+        <w:t xml:space="preserve">IoT and Edge Computing:</w:t>
+      </w:r>
+    </w:p>
+    <w:p>
+      <w:pPr>
+        <w:rPr/>
+      </w:pPr>
+      <w:r>
+        <w:rPr>
+          <w:rtl w:val="0"/>
+        </w:rPr>
+      </w:r>
+    </w:p>
+    <w:p>
+      <w:pPr>
+        <w:rPr/>
+      </w:pPr>
+      <w:r>
+        <w:rPr>
+          <w:rtl w:val="0"/>
+        </w:rPr>
+        <w:t xml:space="preserve">Managing IoT devices and data streams.</w:t>
+      </w:r>
+    </w:p>
+    <w:p>
+      <w:pPr>
+        <w:rPr/>
+      </w:pPr>
+      <w:r>
+        <w:rPr>
+          <w:rtl w:val="0"/>
+        </w:rPr>
+        <w:t xml:space="preserve">Examples: AWS IoT Core, Azure IoT Hub.</w:t>
+      </w:r>
+    </w:p>
+    <w:p>
+      <w:pPr>
+        <w:rPr/>
+      </w:pPr>
+      <w:r>
+        <w:rPr>
+          <w:rtl w:val="0"/>
+        </w:rPr>
+        <w:t xml:space="preserve">Gaming and Media:</w:t>
+      </w:r>
+    </w:p>
+    <w:p>
+      <w:pPr>
+        <w:rPr/>
+      </w:pPr>
+      <w:r>
+        <w:rPr>
+          <w:rtl w:val="0"/>
+        </w:rPr>
+      </w:r>
+    </w:p>
+    <w:p>
+      <w:pPr>
+        <w:rPr/>
+      </w:pPr>
+      <w:r>
+        <w:rPr>
+          <w:rtl w:val="0"/>
+        </w:rPr>
+        <w:t xml:space="preserve">Cloud-based game streaming services.</w:t>
+      </w:r>
+    </w:p>
+    <w:p>
+      <w:pPr>
+        <w:rPr/>
+      </w:pPr>
+      <w:r>
+        <w:rPr>
+          <w:rtl w:val="0"/>
+        </w:rPr>
+        <w:t xml:space="preserve">Media rendering and live streaming.</w:t>
+      </w:r>
+    </w:p>
+    <w:p>
+      <w:pPr>
+        <w:rPr/>
+      </w:pPr>
+      <w:r>
+        <w:rPr>
+          <w:rtl w:val="0"/>
+        </w:rPr>
+        <w:t xml:space="preserve">Education and Research:</w:t>
+      </w:r>
+    </w:p>
+    <w:p>
+      <w:pPr>
+        <w:rPr/>
+      </w:pPr>
+      <w:r>
+        <w:rPr>
+          <w:rtl w:val="0"/>
+        </w:rPr>
+      </w:r>
+    </w:p>
+    <w:p>
+      <w:pPr>
+        <w:rPr/>
+      </w:pPr>
+      <w:r>
+        <w:rPr>
+          <w:rtl w:val="0"/>
+        </w:rPr>
+        <w:t xml:space="preserve">Virtual labs, collaboration tools, and data storage for academic institutions.</w:t>
+      </w:r>
+    </w:p>
+    <w:p>
+      <w:pPr>
+        <w:rPr/>
+      </w:pPr>
+      <w:r>
+        <w:rPr>
+          <w:rtl w:val="0"/>
+        </w:rPr>
+        <w:t xml:space="preserve">Tools and Platforms</w:t>
+      </w:r>
+    </w:p>
+    <w:p>
+      <w:pPr>
+        <w:rPr/>
+      </w:pPr>
+      <w:r>
+        <w:rPr>
+          <w:rtl w:val="0"/>
+        </w:rPr>
+        <w:t xml:space="preserve">Major Cloud Providers:</w:t>
+      </w:r>
+    </w:p>
+    <w:p>
+      <w:pPr>
+        <w:rPr/>
+      </w:pPr>
+      <w:r>
+        <w:rPr>
+          <w:rtl w:val="0"/>
+        </w:rPr>
+      </w:r>
+    </w:p>
+    <w:p>
+      <w:pPr>
+        <w:rPr/>
+      </w:pPr>
+      <w:r>
+        <w:rPr>
+          <w:rtl w:val="0"/>
+        </w:rPr>
+        <w:t xml:space="preserve">Amazon Web Services (AWS):</w:t>
+      </w:r>
+    </w:p>
+    <w:p>
+      <w:pPr>
+        <w:rPr/>
+      </w:pPr>
+      <w:r>
+        <w:rPr>
+          <w:rtl w:val="0"/>
+        </w:rPr>
+        <w:t xml:space="preserve">Dominant player with services like S3, Lambda, EC2, and DynamoDB.</w:t>
+      </w:r>
+    </w:p>
+    <w:p>
+      <w:pPr>
+        <w:rPr/>
+      </w:pPr>
+      <w:r>
+        <w:rPr>
+          <w:rtl w:val="0"/>
+        </w:rPr>
+        <w:t xml:space="preserve">Microsoft Azure:</w:t>
+      </w:r>
+    </w:p>
+    <w:p>
+      <w:pPr>
+        <w:rPr/>
+      </w:pPr>
+      <w:r>
+        <w:rPr>
+          <w:rtl w:val="0"/>
+        </w:rPr>
+        <w:t xml:space="preserve">Strong integration with enterprise tools and Microsoft products.</w:t>
+      </w:r>
+    </w:p>
+    <w:p>
+      <w:pPr>
+        <w:rPr/>
+      </w:pPr>
+      <w:r>
+        <w:rPr>
+          <w:rtl w:val="0"/>
+        </w:rPr>
+        <w:t xml:space="preserve">Google Cloud Platform (GCP):</w:t>
+      </w:r>
+    </w:p>
+    <w:p>
+      <w:pPr>
+        <w:rPr/>
+      </w:pPr>
+      <w:r>
+        <w:rPr>
+          <w:rtl w:val="0"/>
+        </w:rPr>
+        <w:t xml:space="preserve">Excels in AI, machine learning, and data analytics services.</w:t>
+      </w:r>
+    </w:p>
+    <w:p>
+      <w:pPr>
+        <w:rPr/>
+      </w:pPr>
+      <w:r>
+        <w:rPr>
+          <w:rtl w:val="0"/>
+        </w:rPr>
+        <w:t xml:space="preserve">Open-Source Solutions:</w:t>
+      </w:r>
+    </w:p>
+    <w:p>
+      <w:pPr>
+        <w:rPr/>
+      </w:pPr>
+      <w:r>
+        <w:rPr>
+          <w:rtl w:val="0"/>
+        </w:rPr>
+      </w:r>
+    </w:p>
+    <w:p>
+      <w:pPr>
+        <w:rPr/>
+      </w:pPr>
+      <w:r>
+        <w:rPr>
+          <w:rtl w:val="0"/>
+        </w:rPr>
+        <w:t xml:space="preserve">OpenStack, Apache CloudStack for private cloud management.</w:t>
+      </w:r>
+    </w:p>
+    <w:p>
+      <w:pPr>
+        <w:rPr/>
+      </w:pPr>
+      <w:r>
+        <w:rPr>
+          <w:rtl w:val="0"/>
+        </w:rPr>
+        <w:t xml:space="preserve">Containerization and Orchestration:</w:t>
+      </w:r>
+    </w:p>
+    <w:p>
+      <w:pPr>
+        <w:rPr/>
+      </w:pPr>
+      <w:r>
+        <w:rPr>
+          <w:rtl w:val="0"/>
+        </w:rPr>
+      </w:r>
+    </w:p>
+    <w:p>
+      <w:pPr>
+        <w:rPr/>
+      </w:pPr>
+      <w:r>
+        <w:rPr>
+          <w:rtl w:val="0"/>
+        </w:rPr>
+        <w:t xml:space="preserve">Docker: Package applications in containers for consistent deployment.</w:t>
+      </w:r>
+    </w:p>
+    <w:p>
+      <w:pPr>
+        <w:rPr/>
+      </w:pPr>
+      <w:r>
+        <w:rPr>
+          <w:rtl w:val="0"/>
+        </w:rPr>
+        <w:t xml:space="preserve">Kubernetes: Orchestrate and manage containerized applications.</w:t>
+      </w:r>
+    </w:p>
+    <w:p>
+      <w:pPr>
+        <w:rPr/>
+      </w:pPr>
+      <w:r>
+        <w:rPr>
+          <w:rtl w:val="0"/>
+        </w:rPr>
+        <w:t xml:space="preserve">Serverless Computing:</w:t>
+      </w:r>
+    </w:p>
+    <w:p>
+      <w:pPr>
+        <w:rPr/>
+      </w:pPr>
+      <w:r>
+        <w:rPr>
+          <w:rtl w:val="0"/>
+        </w:rPr>
+      </w:r>
+    </w:p>
+    <w:p>
+      <w:pPr>
+        <w:rPr/>
+      </w:pPr>
+      <w:r>
+        <w:rPr>
+          <w:rtl w:val="0"/>
+        </w:rPr>
+        <w:t xml:space="preserve">Allows running code without managing servers.</w:t>
+      </w:r>
+    </w:p>
+    <w:p>
+      <w:pPr>
+        <w:rPr/>
+      </w:pPr>
+      <w:r>
+        <w:rPr>
+          <w:rtl w:val="0"/>
+        </w:rPr>
+        <w:t xml:space="preserve">Examples: AWS Lambda, Google Cloud Functions, Azure Functions.</w:t>
+      </w:r>
+    </w:p>
+    <w:p>
+      <w:pPr>
+        <w:rPr/>
+      </w:pPr>
+      <w:r>
+        <w:rPr>
+          <w:rtl w:val="0"/>
+        </w:rPr>
+        <w:t xml:space="preserve">Storage Solutions:</w:t>
+      </w:r>
+    </w:p>
+    <w:p>
+      <w:pPr>
+        <w:rPr/>
+      </w:pPr>
+      <w:r>
+        <w:rPr>
+          <w:rtl w:val="0"/>
+        </w:rPr>
+      </w:r>
+    </w:p>
+    <w:p>
+      <w:pPr>
+        <w:rPr/>
+      </w:pPr>
+      <w:r>
+        <w:rPr>
+          <w:rtl w:val="0"/>
+        </w:rPr>
+        <w:t xml:space="preserve">Object Storage: AWS S3, Azure Blob Storage.</w:t>
+      </w:r>
+    </w:p>
+    <w:p>
+      <w:pPr>
+        <w:rPr/>
+      </w:pPr>
+      <w:r>
+        <w:rPr>
+          <w:rtl w:val="0"/>
+        </w:rPr>
+        <w:t xml:space="preserve">Block Storage: AWS EBS, Google Persistent Disk.</w:t>
+      </w:r>
+    </w:p>
+    <w:p>
+      <w:pPr>
+        <w:rPr/>
+      </w:pPr>
+      <w:r>
+        <w:rPr>
+          <w:rtl w:val="0"/>
+        </w:rPr>
+        <w:t xml:space="preserve">APIs and SDKs:</w:t>
+      </w:r>
+    </w:p>
+    <w:p>
+      <w:pPr>
+        <w:rPr/>
+      </w:pPr>
+      <w:r>
+        <w:rPr>
+          <w:rtl w:val="0"/>
+        </w:rPr>
+      </w:r>
+    </w:p>
+    <w:p>
+      <w:pPr>
+        <w:rPr/>
+      </w:pPr>
+      <w:r>
+        <w:rPr>
+          <w:rtl w:val="0"/>
+        </w:rPr>
+        <w:t xml:space="preserve">Simplify interactions with cloud services.</w:t>
+      </w:r>
+    </w:p>
+    <w:p>
+      <w:pPr>
+        <w:spacing w:after="240" w:before="240" w:lineRule="auto"/>
+        <w:rPr/>
+      </w:pPr>
+      <w:r>
+        <w:rPr>
+          <w:rtl w:val="0"/>
+        </w:rPr>
+        <w:t xml:space="preserve">Version Control Systems (VCS): Abstract Definition and Essentials</w:t>
+      </w:r>
+    </w:p>
+    <w:p>
+      <w:pPr>
+        <w:spacing w:after="240" w:before="240" w:lineRule="auto"/>
+        <w:rPr/>
+      </w:pPr>
+      <w:r>
+        <w:rPr>
+          <w:rtl w:val="0"/>
+        </w:rPr>
+        <w:t xml:space="preserve">Definition</w:t>
+      </w:r>
+    </w:p>
+    <w:p>
+      <w:pPr>
+        <w:spacing w:after="240" w:before="240" w:lineRule="auto"/>
+        <w:rPr/>
+      </w:pPr>
+      <w:r>
+        <w:rPr>
+          <w:rtl w:val="0"/>
+        </w:rPr>
+        <w:t xml:space="preserve">A Version Control System (VCS) is a tool that tracks changes made to files or code over time, enabling teams to collaborate efficiently while maintaining a complete history of revisions. VCS facilitates the coordination of work, backup of code, and resolution of conflicts in collaborative environments.</w:t>
+      </w:r>
+    </w:p>
+    <w:p>
+      <w:pPr>
+        <w:spacing w:after="240" w:before="240" w:lineRule="auto"/>
+        <w:rPr/>
+      </w:pPr>
+      <w:r>
+        <w:rPr>
+          <w:rtl w:val="0"/>
+        </w:rPr>
+      </w:r>
+    </w:p>
+    <w:p>
+      <w:pPr>
+        <w:spacing w:after="240" w:before="240" w:lineRule="auto"/>
+        <w:rPr/>
+      </w:pPr>
+      <w:r>
+        <w:rPr>
+          <w:rtl w:val="0"/>
+        </w:rPr>
+        <w:t xml:space="preserve">Core Concepts of Version Control Systems</w:t>
+      </w:r>
+    </w:p>
+    <w:p>
+      <w:pPr>
+        <w:spacing w:after="240" w:before="240" w:lineRule="auto"/>
+        <w:rPr/>
+      </w:pPr>
+      <w:r>
+        <w:rPr>
+          <w:rtl w:val="0"/>
+        </w:rPr>
+        <w:t xml:space="preserve">Repository (Repo):</w:t>
+      </w:r>
+    </w:p>
+    <w:p>
+      <w:pPr>
+        <w:spacing w:after="240" w:before="240" w:lineRule="auto"/>
+        <w:rPr/>
+      </w:pPr>
+      <w:r>
+        <w:rPr>
+          <w:rtl w:val="0"/>
+        </w:rPr>
+      </w:r>
+    </w:p>
+    <w:p>
+      <w:pPr>
+        <w:spacing w:after="240" w:before="240" w:lineRule="auto"/>
+        <w:rPr/>
+      </w:pPr>
+      <w:r>
+        <w:rPr>
+          <w:rtl w:val="0"/>
+        </w:rPr>
+        <w:t xml:space="preserve">A storage location where all files, versions, and change histories are saved.</w:t>
+      </w:r>
+    </w:p>
+    <w:p>
+      <w:pPr>
+        <w:spacing w:after="240" w:before="240" w:lineRule="auto"/>
+        <w:rPr/>
+      </w:pPr>
+      <w:r>
+        <w:rPr>
+          <w:rtl w:val="0"/>
+        </w:rPr>
+        <w:t xml:space="preserve">Can be local (on your computer) or remote (on a server).</w:t>
+      </w:r>
+    </w:p>
+    <w:p>
+      <w:pPr>
+        <w:spacing w:after="240" w:before="240" w:lineRule="auto"/>
+        <w:rPr/>
+      </w:pPr>
+      <w:r>
+        <w:rPr>
+          <w:rtl w:val="0"/>
+        </w:rPr>
+        <w:t xml:space="preserve">Commit:</w:t>
+      </w:r>
+    </w:p>
+    <w:p>
+      <w:pPr>
+        <w:spacing w:after="240" w:before="240" w:lineRule="auto"/>
+        <w:rPr/>
+      </w:pPr>
+      <w:r>
+        <w:rPr>
+          <w:rtl w:val="0"/>
+        </w:rPr>
+      </w:r>
+    </w:p>
+    <w:p>
+      <w:pPr>
+        <w:spacing w:after="240" w:before="240" w:lineRule="auto"/>
+        <w:rPr/>
+      </w:pPr>
+      <w:r>
+        <w:rPr>
+          <w:rtl w:val="0"/>
+        </w:rPr>
+        <w:t xml:space="preserve">A snapshot of changes made to files in the repository.</w:t>
+      </w:r>
+    </w:p>
+    <w:p>
+      <w:pPr>
+        <w:spacing w:after="240" w:before="240" w:lineRule="auto"/>
+        <w:rPr/>
+      </w:pPr>
+      <w:r>
+        <w:rPr>
+          <w:rtl w:val="0"/>
+        </w:rPr>
+        <w:t xml:space="preserve">Includes metadata like a timestamp, author, and a descriptive message.</w:t>
+      </w:r>
+    </w:p>
+    <w:p>
+      <w:pPr>
+        <w:spacing w:after="240" w:before="240" w:lineRule="auto"/>
+        <w:rPr/>
+      </w:pPr>
+      <w:r>
+        <w:rPr>
+          <w:rtl w:val="0"/>
+        </w:rPr>
+        <w:t xml:space="preserve">Branch:</w:t>
+      </w:r>
+    </w:p>
+    <w:p>
+      <w:pPr>
+        <w:spacing w:after="240" w:before="240" w:lineRule="auto"/>
+        <w:rPr/>
+      </w:pPr>
+      <w:r>
+        <w:rPr>
+          <w:rtl w:val="0"/>
+        </w:rPr>
+      </w:r>
+    </w:p>
+    <w:p>
+      <w:pPr>
+        <w:spacing w:after="240" w:before="240" w:lineRule="auto"/>
+        <w:rPr/>
+      </w:pPr>
+      <w:r>
+        <w:rPr>
+          <w:rtl w:val="0"/>
+        </w:rPr>
+        <w:t xml:space="preserve">A separate line of development within the repository.</w:t>
+      </w:r>
+    </w:p>
+    <w:p>
+      <w:pPr>
+        <w:spacing w:after="240" w:before="240" w:lineRule="auto"/>
+        <w:rPr/>
+      </w:pPr>
+      <w:r>
+        <w:rPr>
+          <w:rtl w:val="0"/>
+        </w:rPr>
+        <w:t xml:space="preserve">Allows developers to work on features or fixes without affecting the main codebase.</w:t>
+      </w:r>
+    </w:p>
+    <w:p>
+      <w:pPr>
+        <w:spacing w:after="240" w:before="240" w:lineRule="auto"/>
+        <w:rPr/>
+      </w:pPr>
+      <w:r>
+        <w:rPr>
+          <w:rtl w:val="0"/>
+        </w:rPr>
+        <w:t xml:space="preserve">Merge:</w:t>
+      </w:r>
+    </w:p>
+    <w:p>
+      <w:pPr>
+        <w:spacing w:after="240" w:before="240" w:lineRule="auto"/>
+        <w:rPr/>
+      </w:pPr>
+      <w:r>
+        <w:rPr>
+          <w:rtl w:val="0"/>
+        </w:rPr>
+      </w:r>
+    </w:p>
+    <w:p>
+      <w:pPr>
+        <w:spacing w:after="240" w:before="240" w:lineRule="auto"/>
+        <w:rPr/>
+      </w:pPr>
+      <w:r>
+        <w:rPr>
+          <w:rtl w:val="0"/>
+        </w:rPr>
+        <w:t xml:space="preserve">Integrates changes from one branch into another.</w:t>
+      </w:r>
+    </w:p>
+    <w:p>
+      <w:pPr>
+        <w:spacing w:after="240" w:before="240" w:lineRule="auto"/>
+        <w:rPr/>
+      </w:pPr>
+      <w:r>
+        <w:rPr>
+          <w:rtl w:val="0"/>
+        </w:rPr>
+        <w:t xml:space="preserve">Can involve conflict resolution if changes overlap.</w:t>
+      </w:r>
+    </w:p>
+    <w:p>
+      <w:pPr>
+        <w:spacing w:after="240" w:before="240" w:lineRule="auto"/>
+        <w:rPr/>
+      </w:pPr>
+      <w:r>
+        <w:rPr>
+          <w:rtl w:val="0"/>
+        </w:rPr>
+        <w:t xml:space="preserve">Conflict:</w:t>
+      </w:r>
+    </w:p>
+    <w:p>
+      <w:pPr>
+        <w:spacing w:after="240" w:before="240" w:lineRule="auto"/>
+        <w:rPr/>
+      </w:pPr>
+      <w:r>
+        <w:rPr>
+          <w:rtl w:val="0"/>
+        </w:rPr>
+      </w:r>
+    </w:p>
+    <w:p>
+      <w:pPr>
+        <w:spacing w:after="240" w:before="240" w:lineRule="auto"/>
+        <w:rPr/>
+      </w:pPr>
+      <w:r>
+        <w:rPr>
+          <w:rtl w:val="0"/>
+        </w:rPr>
+        <w:t xml:space="preserve">Occurs when changes in different branches modify the same part of a file.</w:t>
+      </w:r>
+    </w:p>
+    <w:p>
+      <w:pPr>
+        <w:spacing w:after="240" w:before="240" w:lineRule="auto"/>
+        <w:rPr/>
+      </w:pPr>
+      <w:r>
+        <w:rPr>
+          <w:rtl w:val="0"/>
+        </w:rPr>
+        <w:t xml:space="preserve">Requires manual resolution.</w:t>
+      </w:r>
+    </w:p>
+    <w:p>
+      <w:pPr>
+        <w:spacing w:after="240" w:before="240" w:lineRule="auto"/>
+        <w:rPr/>
+      </w:pPr>
+      <w:r>
+        <w:rPr>
+          <w:rtl w:val="0"/>
+        </w:rPr>
+        <w:t xml:space="preserve">Tag:</w:t>
+      </w:r>
+    </w:p>
+    <w:p>
+      <w:pPr>
+        <w:spacing w:after="240" w:before="240" w:lineRule="auto"/>
+        <w:rPr/>
+      </w:pPr>
+      <w:r>
+        <w:rPr>
+          <w:rtl w:val="0"/>
+        </w:rPr>
+      </w:r>
+    </w:p>
+    <w:p>
+      <w:pPr>
+        <w:spacing w:after="240" w:before="240" w:lineRule="auto"/>
+        <w:rPr/>
+      </w:pPr>
+      <w:r>
+        <w:rPr>
+          <w:rtl w:val="0"/>
+        </w:rPr>
+        <w:t xml:space="preserve">A marker for specific commits, often used for releases (e.g., v1.0).</w:t>
+      </w:r>
+    </w:p>
+    <w:p>
+      <w:pPr>
+        <w:spacing w:after="240" w:before="240" w:lineRule="auto"/>
+        <w:rPr/>
+      </w:pPr>
+      <w:r>
+        <w:rPr>
+          <w:rtl w:val="0"/>
+        </w:rPr>
+        <w:t xml:space="preserve">Pull/Push:</w:t>
+      </w:r>
+    </w:p>
+    <w:p>
+      <w:pPr>
+        <w:spacing w:after="240" w:before="240" w:lineRule="auto"/>
+        <w:rPr/>
+      </w:pPr>
+      <w:r>
+        <w:rPr>
+          <w:rtl w:val="0"/>
+        </w:rPr>
+      </w:r>
+    </w:p>
+    <w:p>
+      <w:pPr>
+        <w:spacing w:after="240" w:before="240" w:lineRule="auto"/>
+        <w:rPr/>
+      </w:pPr>
+      <w:r>
+        <w:rPr>
+          <w:rtl w:val="0"/>
+        </w:rPr>
+        <w:t xml:space="preserve">Pull: Fetching changes from a remote repository.</w:t>
+      </w:r>
+    </w:p>
+    <w:p>
+      <w:pPr>
+        <w:spacing w:after="240" w:before="240" w:lineRule="auto"/>
+        <w:rPr/>
+      </w:pPr>
+      <w:r>
+        <w:rPr>
+          <w:rtl w:val="0"/>
+        </w:rPr>
+        <w:t xml:space="preserve">Push: Sending local changes to a remote repository.</w:t>
+      </w:r>
+    </w:p>
+    <w:p>
+      <w:pPr>
+        <w:spacing w:after="240" w:before="240" w:lineRule="auto"/>
+        <w:rPr/>
+      </w:pPr>
+      <w:r>
+        <w:rPr>
+          <w:rtl w:val="0"/>
+        </w:rPr>
+        <w:t xml:space="preserve">Clone:</w:t>
+      </w:r>
+    </w:p>
+    <w:p>
+      <w:pPr>
+        <w:spacing w:after="240" w:before="240" w:lineRule="auto"/>
+        <w:rPr/>
+      </w:pPr>
+      <w:r>
+        <w:rPr>
+          <w:rtl w:val="0"/>
+        </w:rPr>
+      </w:r>
+    </w:p>
+    <w:p>
+      <w:pPr>
+        <w:spacing w:after="240" w:before="240" w:lineRule="auto"/>
+        <w:rPr/>
+      </w:pPr>
+      <w:r>
+        <w:rPr>
+          <w:rtl w:val="0"/>
+        </w:rPr>
+        <w:t xml:space="preserve">Creating a local copy of a remote repository.</w:t>
+      </w:r>
+    </w:p>
+    <w:p>
+      <w:pPr>
+        <w:spacing w:after="240" w:before="240" w:lineRule="auto"/>
+        <w:rPr/>
+      </w:pPr>
+      <w:r>
+        <w:rPr>
+          <w:rtl w:val="0"/>
+        </w:rPr>
+        <w:t xml:space="preserve">Staging Area:</w:t>
+      </w:r>
+    </w:p>
+    <w:p>
+      <w:pPr>
+        <w:spacing w:after="240" w:before="240" w:lineRule="auto"/>
+        <w:rPr/>
+      </w:pPr>
+      <w:r>
+        <w:rPr>
+          <w:rtl w:val="0"/>
+        </w:rPr>
+      </w:r>
+    </w:p>
+    <w:p>
+      <w:pPr>
+        <w:spacing w:after="240" w:before="240" w:lineRule="auto"/>
+        <w:rPr/>
+      </w:pPr>
+      <w:r>
+        <w:rPr>
+          <w:rtl w:val="0"/>
+        </w:rPr>
+        <w:t xml:space="preserve">A temporary area where changes are prepared before committing.</w:t>
+      </w:r>
+    </w:p>
+    <w:p>
+      <w:pPr>
+        <w:spacing w:after="240" w:before="240" w:lineRule="auto"/>
+        <w:rPr/>
+      </w:pPr>
+      <w:r>
+        <w:rPr>
+          <w:rtl w:val="0"/>
+        </w:rPr>
+        <w:t xml:space="preserve">Types of Version Control Systems</w:t>
+      </w:r>
+    </w:p>
+    <w:p>
+      <w:pPr>
+        <w:spacing w:after="240" w:before="240" w:lineRule="auto"/>
+        <w:rPr/>
+      </w:pPr>
+      <w:r>
+        <w:rPr>
+          <w:rtl w:val="0"/>
+        </w:rPr>
+        <w:t xml:space="preserve">Local VCS:</w:t>
+      </w:r>
+    </w:p>
+    <w:p>
+      <w:pPr>
+        <w:spacing w:after="240" w:before="240" w:lineRule="auto"/>
+        <w:rPr/>
+      </w:pPr>
+      <w:r>
+        <w:rPr>
+          <w:rtl w:val="0"/>
+        </w:rPr>
+      </w:r>
+    </w:p>
+    <w:p>
+      <w:pPr>
+        <w:spacing w:after="240" w:before="240" w:lineRule="auto"/>
+        <w:rPr/>
+      </w:pPr>
+      <w:r>
+        <w:rPr>
+          <w:rtl w:val="0"/>
+        </w:rPr>
+        <w:t xml:space="preserve">Stores versions locally on the developer’s machine.</w:t>
+      </w:r>
+    </w:p>
+    <w:p>
+      <w:pPr>
+        <w:spacing w:after="240" w:before="240" w:lineRule="auto"/>
+        <w:rPr/>
+      </w:pPr>
+      <w:r>
+        <w:rPr>
+          <w:rtl w:val="0"/>
+        </w:rPr>
+        <w:t xml:space="preserve">Example: Revision Control System (RCS).</w:t>
+      </w:r>
+    </w:p>
+    <w:p>
+      <w:pPr>
+        <w:spacing w:after="240" w:before="240" w:lineRule="auto"/>
+        <w:rPr/>
+      </w:pPr>
+      <w:r>
+        <w:rPr>
+          <w:rtl w:val="0"/>
+        </w:rPr>
+        <w:t xml:space="preserve">Limitation: Poor collaboration and backup options.</w:t>
+      </w:r>
+    </w:p>
+    <w:p>
+      <w:pPr>
+        <w:spacing w:after="240" w:before="240" w:lineRule="auto"/>
+        <w:rPr/>
+      </w:pPr>
+      <w:r>
+        <w:rPr>
+          <w:rtl w:val="0"/>
+        </w:rPr>
+        <w:t xml:space="preserve">Centralized VCS (CVCS):</w:t>
+      </w:r>
+    </w:p>
+    <w:p>
+      <w:pPr>
+        <w:spacing w:after="240" w:before="240" w:lineRule="auto"/>
+        <w:rPr/>
+      </w:pPr>
+      <w:r>
+        <w:rPr>
+          <w:rtl w:val="0"/>
+        </w:rPr>
+      </w:r>
+    </w:p>
+    <w:p>
+      <w:pPr>
+        <w:spacing w:after="240" w:before="240" w:lineRule="auto"/>
+        <w:rPr/>
+      </w:pPr>
+      <w:r>
+        <w:rPr>
+          <w:rtl w:val="0"/>
+        </w:rPr>
+        <w:t xml:space="preserve">Stores all changes in a central server.</w:t>
+      </w:r>
+    </w:p>
+    <w:p>
+      <w:pPr>
+        <w:spacing w:after="240" w:before="240" w:lineRule="auto"/>
+        <w:rPr/>
+      </w:pPr>
+      <w:r>
+        <w:rPr>
+          <w:rtl w:val="0"/>
+        </w:rPr>
+        <w:t xml:space="preserve">Examples: Subversion (SVN), Perforce.</w:t>
+      </w:r>
+    </w:p>
+    <w:p>
+      <w:pPr>
+        <w:spacing w:after="240" w:before="240" w:lineRule="auto"/>
+        <w:rPr/>
+      </w:pPr>
+      <w:r>
+        <w:rPr>
+          <w:rtl w:val="0"/>
+        </w:rPr>
+        <w:t xml:space="preserve">Advantages: Easier collaboration.</w:t>
+      </w:r>
+    </w:p>
+    <w:p>
+      <w:pPr>
+        <w:spacing w:after="240" w:before="240" w:lineRule="auto"/>
+        <w:rPr/>
+      </w:pPr>
+      <w:r>
+        <w:rPr>
+          <w:rtl w:val="0"/>
+        </w:rPr>
+        <w:t xml:space="preserve">Limitation: Server downtime affects all users.</w:t>
+      </w:r>
+    </w:p>
+    <w:p>
+      <w:pPr>
+        <w:spacing w:after="240" w:before="240" w:lineRule="auto"/>
+        <w:rPr/>
+      </w:pPr>
+      <w:r>
+        <w:rPr>
+          <w:rtl w:val="0"/>
+        </w:rPr>
+        <w:t xml:space="preserve">Distributed VCS (DVCS):</w:t>
+      </w:r>
+    </w:p>
+    <w:p>
+      <w:pPr>
+        <w:spacing w:after="240" w:before="240" w:lineRule="auto"/>
+        <w:rPr/>
+      </w:pPr>
+      <w:r>
+        <w:rPr>
+          <w:rtl w:val="0"/>
+        </w:rPr>
+      </w:r>
+    </w:p>
+    <w:p>
+      <w:pPr>
+        <w:spacing w:after="240" w:before="240" w:lineRule="auto"/>
+        <w:rPr/>
+      </w:pPr>
+      <w:r>
+        <w:rPr>
+          <w:rtl w:val="0"/>
+        </w:rPr>
+        <w:t xml:space="preserve">Each user has a complete copy of the repository, including its history.</w:t>
+      </w:r>
+    </w:p>
+    <w:p>
+      <w:pPr>
+        <w:spacing w:after="240" w:before="240" w:lineRule="auto"/>
+        <w:rPr/>
+      </w:pPr>
+      <w:r>
+        <w:rPr>
+          <w:rtl w:val="0"/>
+        </w:rPr>
+        <w:t xml:space="preserve">Examples: Git, Mercurial.</w:t>
+      </w:r>
+    </w:p>
+    <w:p>
+      <w:pPr>
+        <w:spacing w:after="240" w:before="240" w:lineRule="auto"/>
+        <w:rPr/>
+      </w:pPr>
+      <w:r>
+        <w:rPr>
+          <w:rtl w:val="0"/>
+        </w:rPr>
+        <w:t xml:space="preserve">Advantages: Works offline, better collaboration, and resilience to server issues.</w:t>
+      </w:r>
+    </w:p>
+    <w:p>
+      <w:pPr>
+        <w:spacing w:after="240" w:before="240" w:lineRule="auto"/>
+        <w:rPr/>
+      </w:pPr>
+      <w:r>
+        <w:rPr>
+          <w:rtl w:val="0"/>
+        </w:rPr>
+        <w:t xml:space="preserve">Popular Version Control Tools</w:t>
+      </w:r>
+    </w:p>
+    <w:p>
+      <w:pPr>
+        <w:spacing w:after="240" w:before="240" w:lineRule="auto"/>
+        <w:rPr/>
+      </w:pPr>
+      <w:r>
+        <w:rPr>
+          <w:rtl w:val="0"/>
+        </w:rPr>
+        <w:t xml:space="preserve">Git:</w:t>
+      </w:r>
+    </w:p>
+    <w:p>
+      <w:pPr>
+        <w:spacing w:after="240" w:before="240" w:lineRule="auto"/>
+        <w:rPr/>
+      </w:pPr>
+      <w:r>
+        <w:rPr>
+          <w:rtl w:val="0"/>
+        </w:rPr>
+      </w:r>
+    </w:p>
+    <w:p>
+      <w:pPr>
+        <w:spacing w:after="240" w:before="240" w:lineRule="auto"/>
+        <w:rPr/>
+      </w:pPr>
+      <w:r>
+        <w:rPr>
+          <w:rtl w:val="0"/>
+        </w:rPr>
+        <w:t xml:space="preserve">Most widely used DVCS.</w:t>
+      </w:r>
+    </w:p>
+    <w:p>
+      <w:pPr>
+        <w:spacing w:after="240" w:before="240" w:lineRule="auto"/>
+        <w:rPr/>
+      </w:pPr>
+      <w:r>
+        <w:rPr>
+          <w:rtl w:val="0"/>
+        </w:rPr>
+        <w:t xml:space="preserve">Features: Branching, merging, pull requests, and hooks.</w:t>
+      </w:r>
+    </w:p>
+    <w:p>
+      <w:pPr>
+        <w:spacing w:after="240" w:before="240" w:lineRule="auto"/>
+        <w:rPr/>
+      </w:pPr>
+      <w:r>
+        <w:rPr>
+          <w:rtl w:val="0"/>
+        </w:rPr>
+        <w:t xml:space="preserve">Platforms: GitHub, GitLab, Bitbucket.</w:t>
+      </w:r>
+    </w:p>
+    <w:p>
+      <w:pPr>
+        <w:spacing w:after="240" w:before="240" w:lineRule="auto"/>
+        <w:rPr/>
+      </w:pPr>
+      <w:r>
+        <w:rPr>
+          <w:rtl w:val="0"/>
+        </w:rPr>
+        <w:t xml:space="preserve">Subversion (SVN):</w:t>
+      </w:r>
+    </w:p>
+    <w:p>
+      <w:pPr>
+        <w:spacing w:after="240" w:before="240" w:lineRule="auto"/>
+        <w:rPr/>
+      </w:pPr>
+      <w:r>
+        <w:rPr>
+          <w:rtl w:val="0"/>
+        </w:rPr>
+      </w:r>
+    </w:p>
+    <w:p>
+      <w:pPr>
+        <w:spacing w:after="240" w:before="240" w:lineRule="auto"/>
+        <w:rPr/>
+      </w:pPr>
+      <w:r>
+        <w:rPr>
+          <w:rtl w:val="0"/>
+        </w:rPr>
+        <w:t xml:space="preserve">A centralized VCS popular for enterprise projects.</w:t>
+      </w:r>
+    </w:p>
+    <w:p>
+      <w:pPr>
+        <w:spacing w:after="240" w:before="240" w:lineRule="auto"/>
+        <w:rPr/>
+      </w:pPr>
+      <w:r>
+        <w:rPr>
+          <w:rtl w:val="0"/>
+        </w:rPr>
+        <w:t xml:space="preserve">Mercurial:</w:t>
+      </w:r>
+    </w:p>
+    <w:p>
+      <w:pPr>
+        <w:spacing w:after="240" w:before="240" w:lineRule="auto"/>
+        <w:rPr/>
+      </w:pPr>
+      <w:r>
+        <w:rPr>
+          <w:rtl w:val="0"/>
+        </w:rPr>
+      </w:r>
+    </w:p>
+    <w:p>
+      <w:pPr>
+        <w:spacing w:after="240" w:before="240" w:lineRule="auto"/>
+        <w:rPr/>
+      </w:pPr>
+      <w:r>
+        <w:rPr>
+          <w:rtl w:val="0"/>
+        </w:rPr>
+        <w:t xml:space="preserve">A DVCS like Git but simpler and more user-friendly.</w:t>
+      </w:r>
+    </w:p>
+    <w:p>
+      <w:pPr>
+        <w:spacing w:after="240" w:before="240" w:lineRule="auto"/>
+        <w:rPr/>
+      </w:pPr>
+      <w:r>
+        <w:rPr>
+          <w:rtl w:val="0"/>
+        </w:rPr>
+        <w:t xml:space="preserve">Perforce:</w:t>
+      </w:r>
+    </w:p>
+    <w:p>
+      <w:pPr>
+        <w:spacing w:after="240" w:before="240" w:lineRule="auto"/>
+        <w:rPr/>
+      </w:pPr>
+      <w:r>
+        <w:rPr>
+          <w:rtl w:val="0"/>
+        </w:rPr>
+      </w:r>
+    </w:p>
+    <w:p>
+      <w:pPr>
+        <w:spacing w:after="240" w:before="240" w:lineRule="auto"/>
+        <w:rPr/>
+      </w:pPr>
+      <w:r>
+        <w:rPr>
+          <w:rtl w:val="0"/>
+        </w:rPr>
+        <w:t xml:space="preserve">Often used in gaming and enterprise software development.</w:t>
+      </w:r>
+    </w:p>
+    <w:p>
+      <w:pPr>
+        <w:spacing w:after="240" w:before="240" w:lineRule="auto"/>
+        <w:rPr/>
+      </w:pPr>
+      <w:r>
+        <w:rPr>
+          <w:rtl w:val="0"/>
+        </w:rPr>
+        <w:t xml:space="preserve">TFS/Azure DevOps:</w:t>
+      </w:r>
+    </w:p>
+    <w:p>
+      <w:pPr>
+        <w:spacing w:after="240" w:before="240" w:lineRule="auto"/>
+        <w:rPr/>
+      </w:pPr>
+      <w:r>
+        <w:rPr>
+          <w:rtl w:val="0"/>
+        </w:rPr>
+      </w:r>
+    </w:p>
+    <w:p>
+      <w:pPr>
+        <w:spacing w:after="240" w:before="240" w:lineRule="auto"/>
+        <w:rPr/>
+      </w:pPr>
+      <w:r>
+        <w:rPr>
+          <w:rtl w:val="0"/>
+        </w:rPr>
+        <w:t xml:space="preserve">Microsoft’s VCS with integrated project management features.</w:t>
+      </w:r>
+    </w:p>
+    <w:p>
+      <w:pPr>
+        <w:spacing w:after="240" w:before="240" w:lineRule="auto"/>
+        <w:rPr/>
+      </w:pPr>
+      <w:r>
+        <w:rPr>
+          <w:rtl w:val="0"/>
+        </w:rPr>
+        <w:t xml:space="preserve">Key Use Cases of Version Control Systems</w:t>
+      </w:r>
+    </w:p>
+    <w:p>
+      <w:pPr>
+        <w:spacing w:after="240" w:before="240" w:lineRule="auto"/>
+        <w:rPr/>
+      </w:pPr>
+      <w:r>
+        <w:rPr>
+          <w:rtl w:val="0"/>
+        </w:rPr>
+        <w:t xml:space="preserve">Software Development:</w:t>
+      </w:r>
+    </w:p>
+    <w:p>
+      <w:pPr>
+        <w:spacing w:after="240" w:before="240" w:lineRule="auto"/>
+        <w:rPr/>
+      </w:pPr>
+      <w:r>
+        <w:rPr>
+          <w:rtl w:val="0"/>
+        </w:rPr>
+      </w:r>
+    </w:p>
+    <w:p>
+      <w:pPr>
+        <w:spacing w:after="240" w:before="240" w:lineRule="auto"/>
+        <w:rPr/>
+      </w:pPr>
+      <w:r>
+        <w:rPr>
+          <w:rtl w:val="0"/>
+        </w:rPr>
+        <w:t xml:space="preserve">Track code changes, collaborate on features, and manage releases.</w:t>
+      </w:r>
+    </w:p>
+    <w:p>
+      <w:pPr>
+        <w:spacing w:after="240" w:before="240" w:lineRule="auto"/>
+        <w:rPr/>
+      </w:pPr>
+      <w:r>
+        <w:rPr>
+          <w:rtl w:val="0"/>
+        </w:rPr>
+        <w:t xml:space="preserve">Example: Open-source projects on GitHub.</w:t>
+      </w:r>
+    </w:p>
+    <w:p>
+      <w:pPr>
+        <w:spacing w:after="240" w:before="240" w:lineRule="auto"/>
+        <w:rPr/>
+      </w:pPr>
+      <w:r>
+        <w:rPr>
+          <w:rtl w:val="0"/>
+        </w:rPr>
+        <w:t xml:space="preserve">Team Collaboration:</w:t>
+      </w:r>
+    </w:p>
+    <w:p>
+      <w:pPr>
+        <w:spacing w:after="240" w:before="240" w:lineRule="auto"/>
+        <w:rPr/>
+      </w:pPr>
+      <w:r>
+        <w:rPr>
+          <w:rtl w:val="0"/>
+        </w:rPr>
+      </w:r>
+    </w:p>
+    <w:p>
+      <w:pPr>
+        <w:spacing w:after="240" w:before="240" w:lineRule="auto"/>
+        <w:rPr/>
+      </w:pPr>
+      <w:r>
+        <w:rPr>
+          <w:rtl w:val="0"/>
+        </w:rPr>
+        <w:t xml:space="preserve">Share code, track contributions, and resolve conflicts.</w:t>
+      </w:r>
+    </w:p>
+    <w:p>
+      <w:pPr>
+        <w:spacing w:after="240" w:before="240" w:lineRule="auto"/>
+        <w:rPr/>
+      </w:pPr>
+      <w:r>
+        <w:rPr>
+          <w:rtl w:val="0"/>
+        </w:rPr>
+        <w:t xml:space="preserve">Enables pull requests for code review.</w:t>
+      </w:r>
+    </w:p>
+    <w:p>
+      <w:pPr>
+        <w:spacing w:after="240" w:before="240" w:lineRule="auto"/>
+        <w:rPr/>
+      </w:pPr>
+      <w:r>
+        <w:rPr>
+          <w:rtl w:val="0"/>
+        </w:rPr>
+        <w:t xml:space="preserve">Backup and Recovery:</w:t>
+      </w:r>
+    </w:p>
+    <w:p>
+      <w:pPr>
+        <w:spacing w:after="240" w:before="240" w:lineRule="auto"/>
+        <w:rPr/>
+      </w:pPr>
+      <w:r>
+        <w:rPr>
+          <w:rtl w:val="0"/>
+        </w:rPr>
+      </w:r>
+    </w:p>
+    <w:p>
+      <w:pPr>
+        <w:spacing w:after="240" w:before="240" w:lineRule="auto"/>
+        <w:rPr/>
+      </w:pPr>
+      <w:r>
+        <w:rPr>
+          <w:rtl w:val="0"/>
+        </w:rPr>
+        <w:t xml:space="preserve">Revert to previous versions in case of errors or bugs.</w:t>
+      </w:r>
+    </w:p>
+    <w:p>
+      <w:pPr>
+        <w:spacing w:after="240" w:before="240" w:lineRule="auto"/>
+        <w:rPr/>
+      </w:pPr>
+      <w:r>
+        <w:rPr>
+          <w:rtl w:val="0"/>
+        </w:rPr>
+        <w:t xml:space="preserve">Release Management:</w:t>
+      </w:r>
+    </w:p>
+    <w:p>
+      <w:pPr>
+        <w:spacing w:after="240" w:before="240" w:lineRule="auto"/>
+        <w:rPr/>
+      </w:pPr>
+      <w:r>
+        <w:rPr>
+          <w:rtl w:val="0"/>
+        </w:rPr>
+      </w:r>
+    </w:p>
+    <w:p>
+      <w:pPr>
+        <w:spacing w:after="240" w:before="240" w:lineRule="auto"/>
+        <w:rPr/>
+      </w:pPr>
+      <w:r>
+        <w:rPr>
+          <w:rtl w:val="0"/>
+        </w:rPr>
+        <w:t xml:space="preserve">Use tags and branches for stable releases and feature development.</w:t>
+      </w:r>
+    </w:p>
+    <w:p>
+      <w:pPr>
+        <w:spacing w:after="240" w:before="240" w:lineRule="auto"/>
+        <w:rPr/>
+      </w:pPr>
+      <w:r>
+        <w:rPr>
+          <w:rtl w:val="0"/>
+        </w:rPr>
+        <w:t xml:space="preserve">Content Management:</w:t>
+      </w:r>
+    </w:p>
+    <w:p>
+      <w:pPr>
+        <w:spacing w:after="240" w:before="240" w:lineRule="auto"/>
+        <w:rPr/>
+      </w:pPr>
+      <w:r>
+        <w:rPr>
+          <w:rtl w:val="0"/>
+        </w:rPr>
+      </w:r>
+    </w:p>
+    <w:p>
+      <w:pPr>
+        <w:spacing w:after="240" w:before="240" w:lineRule="auto"/>
+        <w:rPr/>
+      </w:pPr>
+      <w:r>
+        <w:rPr>
+          <w:rtl w:val="0"/>
+        </w:rPr>
+        <w:t xml:space="preserve">Manage documents, designs, or configurations for non-software projects.</w:t>
+      </w:r>
+    </w:p>
+    <w:p>
+      <w:pPr>
+        <w:spacing w:after="240" w:before="240" w:lineRule="auto"/>
+        <w:rPr/>
+      </w:pPr>
+      <w:r>
+        <w:rPr>
+          <w:rtl w:val="0"/>
+        </w:rPr>
+        <w:t xml:space="preserve">Best Practices for Version Control</w:t>
+      </w:r>
+    </w:p>
+    <w:p>
+      <w:pPr>
+        <w:spacing w:after="240" w:before="240" w:lineRule="auto"/>
+        <w:rPr/>
+      </w:pPr>
+      <w:r>
+        <w:rPr>
+          <w:rtl w:val="0"/>
+        </w:rPr>
+        <w:t xml:space="preserve">Use Descriptive Commit Messages:</w:t>
+      </w:r>
+    </w:p>
+    <w:p>
+      <w:pPr>
+        <w:spacing w:after="240" w:before="240" w:lineRule="auto"/>
+        <w:rPr/>
+      </w:pPr>
+      <w:r>
+        <w:rPr>
+          <w:rtl w:val="0"/>
+        </w:rPr>
+      </w:r>
+    </w:p>
+    <w:p>
+      <w:pPr>
+        <w:spacing w:after="240" w:before="240" w:lineRule="auto"/>
+        <w:rPr/>
+      </w:pPr>
+      <w:r>
+        <w:rPr>
+          <w:rtl w:val="0"/>
+        </w:rPr>
+        <w:t xml:space="preserve">Clearly explain what changes were made and why.</w:t>
+      </w:r>
+    </w:p>
+    <w:p>
+      <w:pPr>
+        <w:spacing w:after="240" w:before="240" w:lineRule="auto"/>
+        <w:rPr/>
+      </w:pPr>
+      <w:r>
+        <w:rPr>
+          <w:rtl w:val="0"/>
+        </w:rPr>
+        <w:t xml:space="preserve">Branching Strategy:</w:t>
+      </w:r>
+    </w:p>
+    <w:p>
+      <w:pPr>
+        <w:spacing w:after="240" w:before="240" w:lineRule="auto"/>
+        <w:rPr/>
+      </w:pPr>
+      <w:r>
+        <w:rPr>
+          <w:rtl w:val="0"/>
+        </w:rPr>
+      </w:r>
+    </w:p>
+    <w:p>
+      <w:pPr>
+        <w:spacing w:after="240" w:before="240" w:lineRule="auto"/>
+        <w:rPr/>
+      </w:pPr>
+      <w:r>
+        <w:rPr>
+          <w:rtl w:val="0"/>
+        </w:rPr>
+        <w:t xml:space="preserve">Use branches for new features, bug fixes, or experiments.</w:t>
+      </w:r>
+    </w:p>
+    <w:p>
+      <w:pPr>
+        <w:spacing w:after="240" w:before="240" w:lineRule="auto"/>
+        <w:rPr/>
+      </w:pPr>
+      <w:r>
+        <w:rPr>
+          <w:rtl w:val="0"/>
+        </w:rPr>
+        <w:t xml:space="preserve">Common strategies:</w:t>
+      </w:r>
+    </w:p>
+    <w:p>
+      <w:pPr>
+        <w:spacing w:after="240" w:before="240" w:lineRule="auto"/>
+        <w:rPr/>
+      </w:pPr>
+      <w:r>
+        <w:rPr>
+          <w:rtl w:val="0"/>
+        </w:rPr>
+        <w:t xml:space="preserve">GitFlow: Separate branches for features, releases, and hotfixes.</w:t>
+      </w:r>
+    </w:p>
+    <w:p>
+      <w:pPr>
+        <w:spacing w:after="240" w:before="240" w:lineRule="auto"/>
+        <w:rPr/>
+      </w:pPr>
+      <w:r>
+        <w:rPr>
+          <w:rtl w:val="0"/>
+        </w:rPr>
+        <w:t xml:space="preserve">Trunk-Based Development: Focus on a single main branch with short-lived branches.</w:t>
+      </w:r>
+    </w:p>
+    <w:p>
+      <w:pPr>
+        <w:spacing w:after="240" w:before="240" w:lineRule="auto"/>
+        <w:rPr/>
+      </w:pPr>
+      <w:r>
+        <w:rPr>
+          <w:rtl w:val="0"/>
+        </w:rPr>
+        <w:t xml:space="preserve">Merge Often:</w:t>
+      </w:r>
+    </w:p>
+    <w:p>
+      <w:pPr>
+        <w:spacing w:after="240" w:before="240" w:lineRule="auto"/>
+        <w:rPr/>
+      </w:pPr>
+      <w:r>
+        <w:rPr>
+          <w:rtl w:val="0"/>
+        </w:rPr>
+      </w:r>
+    </w:p>
+    <w:p>
+      <w:pPr>
+        <w:spacing w:after="240" w:before="240" w:lineRule="auto"/>
+        <w:rPr/>
+      </w:pPr>
+      <w:r>
+        <w:rPr>
+          <w:rtl w:val="0"/>
+        </w:rPr>
+        <w:t xml:space="preserve">Avoid long-lived branches to minimize conflicts.</w:t>
+      </w:r>
+    </w:p>
+    <w:p>
+      <w:pPr>
+        <w:spacing w:after="240" w:before="240" w:lineRule="auto"/>
+        <w:rPr/>
+      </w:pPr>
+      <w:r>
+        <w:rPr>
+          <w:rtl w:val="0"/>
+        </w:rPr>
+        <w:t xml:space="preserve">Review Changes:</w:t>
+      </w:r>
+    </w:p>
+    <w:p>
+      <w:pPr>
+        <w:spacing w:after="240" w:before="240" w:lineRule="auto"/>
+        <w:rPr/>
+      </w:pPr>
+      <w:r>
+        <w:rPr>
+          <w:rtl w:val="0"/>
+        </w:rPr>
+      </w:r>
+    </w:p>
+    <w:p>
+      <w:pPr>
+        <w:spacing w:after="240" w:before="240" w:lineRule="auto"/>
+        <w:rPr/>
+      </w:pPr>
+      <w:r>
+        <w:rPr>
+          <w:rtl w:val="0"/>
+        </w:rPr>
+        <w:t xml:space="preserve">Use pull requests or code reviews for quality assurance.</w:t>
+      </w:r>
+    </w:p>
+    <w:p>
+      <w:pPr>
+        <w:spacing w:after="240" w:before="240" w:lineRule="auto"/>
+        <w:rPr/>
+      </w:pPr>
+      <w:r>
+        <w:rPr>
+          <w:rtl w:val="0"/>
+        </w:rPr>
+        <w:t xml:space="preserve">Ignore Unnecessary Files:</w:t>
+      </w:r>
+    </w:p>
+    <w:p>
+      <w:pPr>
+        <w:spacing w:after="240" w:before="240" w:lineRule="auto"/>
+        <w:rPr/>
+      </w:pPr>
+      <w:r>
+        <w:rPr>
+          <w:rtl w:val="0"/>
+        </w:rPr>
+      </w:r>
+    </w:p>
+    <w:p>
+      <w:pPr>
+        <w:spacing w:after="240" w:before="240" w:lineRule="auto"/>
+        <w:rPr/>
+      </w:pPr>
+      <w:r>
+        <w:rPr>
+          <w:rtl w:val="0"/>
+        </w:rPr>
+        <w:t xml:space="preserve">Use .gitignore to exclude files like logs, binaries, or environment configurations.</w:t>
+      </w:r>
+    </w:p>
+    <w:p>
+      <w:pPr>
+        <w:spacing w:after="240" w:before="240" w:lineRule="auto"/>
+        <w:rPr/>
+      </w:pPr>
+      <w:r>
+        <w:rPr>
+          <w:rtl w:val="0"/>
+        </w:rPr>
+        <w:t xml:space="preserve">Regular Backups:</w:t>
+      </w:r>
+    </w:p>
+    <w:p>
+      <w:pPr>
+        <w:spacing w:after="240" w:before="240" w:lineRule="auto"/>
+        <w:rPr/>
+      </w:pPr>
+      <w:r>
+        <w:rPr>
+          <w:rtl w:val="0"/>
+        </w:rPr>
+      </w:r>
+    </w:p>
+    <w:p>
+      <w:pPr>
+        <w:spacing w:after="240" w:before="240" w:lineRule="auto"/>
+        <w:rPr/>
+      </w:pPr>
+      <w:r>
+        <w:rPr>
+          <w:rtl w:val="0"/>
+        </w:rPr>
+        <w:t xml:space="preserve">Push changes to remote repositories frequently.</w:t>
+      </w:r>
+    </w:p>
+    <w:p>
+      <w:pPr>
+        <w:spacing w:after="240" w:before="240" w:lineRule="auto"/>
+        <w:rPr/>
+      </w:pPr>
+      <w:r>
+        <w:rPr>
+          <w:rtl w:val="0"/>
+        </w:rPr>
+        <w:t xml:space="preserve">Challenges in Version Control</w:t>
+      </w:r>
+    </w:p>
+    <w:p>
+      <w:pPr>
+        <w:spacing w:after="240" w:before="240" w:lineRule="auto"/>
+        <w:rPr/>
+      </w:pPr>
+      <w:r>
+        <w:rPr>
+          <w:rtl w:val="0"/>
+        </w:rPr>
+        <w:t xml:space="preserve">Merge Conflicts:</w:t>
+      </w:r>
+    </w:p>
+    <w:p>
+      <w:pPr>
+        <w:spacing w:after="240" w:before="240" w:lineRule="auto"/>
+        <w:rPr/>
+      </w:pPr>
+      <w:r>
+        <w:rPr>
+          <w:rtl w:val="0"/>
+        </w:rPr>
+      </w:r>
+    </w:p>
+    <w:p>
+      <w:pPr>
+        <w:spacing w:after="240" w:before="240" w:lineRule="auto"/>
+        <w:rPr/>
+      </w:pPr>
+      <w:r>
+        <w:rPr>
+          <w:rtl w:val="0"/>
+        </w:rPr>
+        <w:t xml:space="preserve">Manual resolution required when simultaneous changes conflict.</w:t>
+      </w:r>
+    </w:p>
+    <w:p>
+      <w:pPr>
+        <w:spacing w:after="240" w:before="240" w:lineRule="auto"/>
+        <w:rPr/>
+      </w:pPr>
+      <w:r>
+        <w:rPr>
+          <w:rtl w:val="0"/>
+        </w:rPr>
+        <w:t xml:space="preserve">Learning Curve:</w:t>
+      </w:r>
+    </w:p>
+    <w:p>
+      <w:pPr>
+        <w:spacing w:after="240" w:before="240" w:lineRule="auto"/>
+        <w:rPr/>
+      </w:pPr>
+      <w:r>
+        <w:rPr>
+          <w:rtl w:val="0"/>
+        </w:rPr>
+      </w:r>
+    </w:p>
+    <w:p>
+      <w:pPr>
+        <w:spacing w:after="240" w:before="240" w:lineRule="auto"/>
+        <w:rPr/>
+      </w:pPr>
+      <w:r>
+        <w:rPr>
+          <w:rtl w:val="0"/>
+        </w:rPr>
+        <w:t xml:space="preserve">Advanced tools like Git can be complex for beginners.</w:t>
+      </w:r>
+    </w:p>
+    <w:p>
+      <w:pPr>
+        <w:spacing w:after="240" w:before="240" w:lineRule="auto"/>
+        <w:rPr/>
+      </w:pPr>
+      <w:r>
+        <w:rPr>
+          <w:rtl w:val="0"/>
+        </w:rPr>
+        <w:t xml:space="preserve">Large Repositories:</w:t>
+      </w:r>
+    </w:p>
+    <w:p>
+      <w:pPr>
+        <w:spacing w:after="240" w:before="240" w:lineRule="auto"/>
+        <w:rPr/>
+      </w:pPr>
+      <w:r>
+        <w:rPr>
+          <w:rtl w:val="0"/>
+        </w:rPr>
+      </w:r>
+    </w:p>
+    <w:p>
+      <w:pPr>
+        <w:spacing w:after="240" w:before="240" w:lineRule="auto"/>
+        <w:rPr/>
+      </w:pPr>
+      <w:r>
+        <w:rPr>
+          <w:rtl w:val="0"/>
+        </w:rPr>
+        <w:t xml:space="preserve">Performance issues when dealing with large files or histories.</w:t>
+      </w:r>
+    </w:p>
+    <w:p>
+      <w:pPr>
+        <w:spacing w:after="240" w:before="240" w:lineRule="auto"/>
+        <w:rPr/>
+      </w:pPr>
+      <w:r>
+        <w:rPr>
+          <w:rtl w:val="0"/>
+        </w:rPr>
+        <w:t xml:space="preserve">Access Control:</w:t>
+      </w:r>
+    </w:p>
+    <w:p>
+      <w:pPr>
+        <w:spacing w:after="240" w:before="240" w:lineRule="auto"/>
+        <w:rPr/>
+      </w:pPr>
+      <w:r>
+        <w:rPr>
+          <w:rtl w:val="0"/>
+        </w:rPr>
+      </w:r>
+    </w:p>
+    <w:p>
+      <w:pPr>
+        <w:spacing w:after="240" w:before="240" w:lineRule="auto"/>
+        <w:rPr/>
+      </w:pPr>
+      <w:r>
+        <w:rPr>
+          <w:rtl w:val="0"/>
+        </w:rPr>
+        <w:t xml:space="preserve">Managing permissions to prevent unauthorized changes.</w:t>
+      </w:r>
+    </w:p>
+    <w:p>
+      <w:pPr>
+        <w:spacing w:after="240" w:before="240" w:lineRule="auto"/>
+        <w:rPr/>
+      </w:pPr>
+      <w:r>
+        <w:rPr>
+          <w:rtl w:val="0"/>
+        </w:rPr>
+        <w:t xml:space="preserve">Applications of Version Control Systems</w:t>
+      </w:r>
+    </w:p>
+    <w:p>
+      <w:pPr>
+        <w:spacing w:after="240" w:before="240" w:lineRule="auto"/>
+        <w:rPr/>
+      </w:pPr>
+      <w:r>
+        <w:rPr>
+          <w:rtl w:val="0"/>
+        </w:rPr>
+        <w:t xml:space="preserve">Software Development:</w:t>
+      </w:r>
+    </w:p>
+    <w:p>
+      <w:pPr>
+        <w:spacing w:after="240" w:before="240" w:lineRule="auto"/>
+        <w:rPr/>
+      </w:pPr>
+      <w:r>
+        <w:rPr>
+          <w:rtl w:val="0"/>
+        </w:rPr>
+      </w:r>
+    </w:p>
+    <w:p>
+      <w:pPr>
+        <w:spacing w:after="240" w:before="240" w:lineRule="auto"/>
+        <w:rPr/>
+      </w:pPr>
+      <w:r>
+        <w:rPr>
+          <w:rtl w:val="0"/>
+        </w:rPr>
+        <w:t xml:space="preserve">Open-source collaboration on platforms like GitHub.</w:t>
+      </w:r>
+    </w:p>
+    <w:p>
+      <w:pPr>
+        <w:spacing w:after="240" w:before="240" w:lineRule="auto"/>
+        <w:rPr/>
+      </w:pPr>
+      <w:r>
+        <w:rPr>
+          <w:rtl w:val="0"/>
+        </w:rPr>
+        <w:t xml:space="preserve">Enterprise-grade projects in private repositories.</w:t>
+      </w:r>
+    </w:p>
+    <w:p>
+      <w:pPr>
+        <w:spacing w:after="240" w:before="240" w:lineRule="auto"/>
+        <w:rPr/>
+      </w:pPr>
+      <w:r>
+        <w:rPr>
+          <w:rtl w:val="0"/>
+        </w:rPr>
+        <w:t xml:space="preserve">Data Science and Machine Learning:</w:t>
+      </w:r>
+    </w:p>
+    <w:p>
+      <w:pPr>
+        <w:spacing w:after="240" w:before="240" w:lineRule="auto"/>
+        <w:rPr/>
+      </w:pPr>
+      <w:r>
+        <w:rPr>
+          <w:rtl w:val="0"/>
+        </w:rPr>
+      </w:r>
+    </w:p>
+    <w:p>
+      <w:pPr>
+        <w:spacing w:after="240" w:before="240" w:lineRule="auto"/>
+        <w:rPr/>
+      </w:pPr>
+      <w:r>
+        <w:rPr>
+          <w:rtl w:val="0"/>
+        </w:rPr>
+        <w:t xml:space="preserve">Track changes to datasets, code, and experiments.</w:t>
+      </w:r>
+    </w:p>
+    <w:p>
+      <w:pPr>
+        <w:spacing w:after="240" w:before="240" w:lineRule="auto"/>
+        <w:rPr/>
+      </w:pPr>
+      <w:r>
+        <w:rPr>
+          <w:rtl w:val="0"/>
+        </w:rPr>
+        <w:t xml:space="preserve">Game Development:</w:t>
+      </w:r>
+    </w:p>
+    <w:p>
+      <w:pPr>
+        <w:spacing w:after="240" w:before="240" w:lineRule="auto"/>
+        <w:rPr/>
+      </w:pPr>
+      <w:r>
+        <w:rPr>
+          <w:rtl w:val="0"/>
+        </w:rPr>
+      </w:r>
+    </w:p>
+    <w:p>
+      <w:pPr>
+        <w:spacing w:after="240" w:before="240" w:lineRule="auto"/>
+        <w:rPr/>
+      </w:pPr>
+      <w:r>
+        <w:rPr>
+          <w:rtl w:val="0"/>
+        </w:rPr>
+        <w:t xml:space="preserve">Managing large assets and complex codebases.</w:t>
+      </w:r>
+    </w:p>
+    <w:p>
+      <w:pPr>
+        <w:spacing w:after="240" w:before="240" w:lineRule="auto"/>
+        <w:rPr/>
+      </w:pPr>
+      <w:r>
+        <w:rPr>
+          <w:rtl w:val="0"/>
+        </w:rPr>
+        <w:t xml:space="preserve">Website Development:</w:t>
+      </w:r>
+    </w:p>
+    <w:p>
+      <w:pPr>
+        <w:spacing w:after="240" w:before="240" w:lineRule="auto"/>
+        <w:rPr/>
+      </w:pPr>
+      <w:r>
+        <w:rPr>
+          <w:rtl w:val="0"/>
+        </w:rPr>
+      </w:r>
+    </w:p>
+    <w:p>
+      <w:pPr>
+        <w:spacing w:after="240" w:before="240" w:lineRule="auto"/>
+        <w:rPr/>
+      </w:pPr>
+      <w:r>
+        <w:rPr>
+          <w:rtl w:val="0"/>
+        </w:rPr>
+        <w:t xml:space="preserve">Version control for content, styles, and configurations.</w:t>
+      </w:r>
+    </w:p>
+    <w:p>
+      <w:pPr>
+        <w:spacing w:after="240" w:before="240" w:lineRule="auto"/>
+        <w:rPr/>
+      </w:pPr>
+      <w:r>
+        <w:rPr>
+          <w:rtl w:val="0"/>
+        </w:rPr>
+        <w:t xml:space="preserve">DevOps:</w:t>
+      </w:r>
+    </w:p>
+    <w:p>
+      <w:pPr>
+        <w:spacing w:after="240" w:before="240" w:lineRule="auto"/>
+        <w:rPr/>
+      </w:pPr>
+      <w:r>
+        <w:rPr>
+          <w:rtl w:val="0"/>
+        </w:rPr>
+      </w:r>
+    </w:p>
+    <w:p>
+      <w:pPr>
+        <w:spacing w:after="240" w:before="240" w:lineRule="auto"/>
+        <w:rPr/>
+      </w:pPr>
+      <w:r>
+        <w:rPr>
+          <w:rtl w:val="0"/>
+        </w:rPr>
+        <w:t xml:space="preserve">CI/CD pipelines depend on version-controlled repositories.</w:t>
+      </w:r>
+    </w:p>
+    <w:p>
+      <w:pPr>
+        <w:spacing w:after="240" w:before="240" w:lineRule="auto"/>
+        <w:rPr/>
+      </w:pPr>
+      <w:r>
+        <w:rPr>
+          <w:rtl w:val="0"/>
+        </w:rPr>
+        <w:t xml:space="preserve">Documentation and Content Writing:</w:t>
+      </w:r>
+    </w:p>
+    <w:p>
+      <w:pPr>
+        <w:spacing w:after="240" w:before="240" w:lineRule="auto"/>
+        <w:rPr/>
+      </w:pPr>
+      <w:r>
+        <w:rPr>
+          <w:rtl w:val="0"/>
+        </w:rPr>
+      </w:r>
+    </w:p>
+    <w:p>
+      <w:pPr>
+        <w:spacing w:after="240" w:before="240" w:lineRule="auto"/>
+        <w:rPr/>
+      </w:pPr>
+      <w:r>
+        <w:rPr>
+          <w:rtl w:val="0"/>
+        </w:rPr>
+        <w:t xml:space="preserve">Tracking revisions for documentation, articles, and books.</w:t>
+      </w:r>
+    </w:p>
+    <w:p>
+      <w:pPr>
+        <w:spacing w:after="240" w:before="240" w:lineRule="auto"/>
+        <w:ind w:left="0" w:firstLine="0"/>
+        <w:rPr/>
+      </w:pPr>
+      <w:r>
+        <w:rPr>
+          <w:rtl w:val="0"/>
+        </w:rPr>
       </w:r>
     </w:p>
     <w:p>

</xml_diff>